<commit_message>
Finished UDP packet observation
</commit_message>
<xml_diff>
--- a/proj3/project3_0416324.docx
+++ b/proj3/project3_0416324.docx
@@ -956,12 +956,12 @@
           <wp:anchor behindDoc="0" distT="0" distB="0" distL="0" distR="0" simplePos="0" locked="0" layoutInCell="1" allowOverlap="1" relativeHeight="7">
             <wp:simplePos x="0" y="0"/>
             <wp:positionH relativeFrom="column">
-              <wp:align>center</wp:align>
+              <wp:posOffset>396240</wp:posOffset>
             </wp:positionH>
             <wp:positionV relativeFrom="paragraph">
-              <wp:posOffset>635</wp:posOffset>
+              <wp:posOffset>55245</wp:posOffset>
             </wp:positionV>
-            <wp:extent cx="6120130" cy="3938270"/>
+            <wp:extent cx="3825240" cy="2171700"/>
             <wp:effectExtent l="0" t="0" r="0" b="0"/>
             <wp:wrapSquare wrapText="largest"/>
             <wp:docPr id="6" name="Image6" descr=""/>
@@ -986,7 +986,7 @@
                   <pic:spPr bwMode="auto">
                     <a:xfrm>
                       <a:off x="0" y="0"/>
-                      <a:ext cx="6120130" cy="3938270"/>
+                      <a:ext cx="3825240" cy="2171700"/>
                     </a:xfrm>
                     <a:prstGeom prst="rect">
                       <a:avLst/>
@@ -1013,24 +1013,232 @@
           <w:sz w:val="24"/>
           <w:szCs w:val="24"/>
         </w:rPr>
-        <w:t>In IPv4, the maximum length of packet size is 65536. So, for UDP datagram we have maximum data length as:</w:t>
-      </w:r>
-    </w:p>
-    <w:p>
-      <w:pPr>
-        <w:pStyle w:val="Normal"/>
-        <w:jc w:val="left"/>
-        <w:rPr>
-          <w:sz w:val="24"/>
-          <w:szCs w:val="24"/>
-        </w:rPr>
-      </w:pPr>
-      <w:r>
-        <w:rPr>
-          <w:sz w:val="24"/>
-          <w:szCs w:val="24"/>
-        </w:rPr>
-        <w:t>65535 bytes  - 20 bytes(Size of IP header) = 65515 bytes (including 8 bytes UDP header)</w:t>
+      </w:r>
+    </w:p>
+    <w:p>
+      <w:pPr>
+        <w:pStyle w:val="Normal"/>
+        <w:jc w:val="left"/>
+        <w:rPr>
+          <w:sz w:val="24"/>
+          <w:szCs w:val="24"/>
+        </w:rPr>
+      </w:pPr>
+      <w:r>
+        <w:rPr>
+          <w:sz w:val="24"/>
+          <w:szCs w:val="24"/>
+        </w:rPr>
+      </w:r>
+    </w:p>
+    <w:p>
+      <w:pPr>
+        <w:pStyle w:val="Normal"/>
+        <w:jc w:val="left"/>
+        <w:rPr>
+          <w:sz w:val="24"/>
+          <w:szCs w:val="24"/>
+        </w:rPr>
+      </w:pPr>
+      <w:r>
+        <w:rPr>
+          <w:sz w:val="24"/>
+          <w:szCs w:val="24"/>
+        </w:rPr>
+      </w:r>
+    </w:p>
+    <w:p>
+      <w:pPr>
+        <w:pStyle w:val="Normal"/>
+        <w:jc w:val="left"/>
+        <w:rPr>
+          <w:sz w:val="24"/>
+          <w:szCs w:val="24"/>
+        </w:rPr>
+      </w:pPr>
+      <w:r>
+        <w:rPr>
+          <w:sz w:val="24"/>
+          <w:szCs w:val="24"/>
+        </w:rPr>
+      </w:r>
+    </w:p>
+    <w:p>
+      <w:pPr>
+        <w:pStyle w:val="Normal"/>
+        <w:jc w:val="left"/>
+        <w:rPr>
+          <w:sz w:val="24"/>
+          <w:szCs w:val="24"/>
+        </w:rPr>
+      </w:pPr>
+      <w:r>
+        <w:rPr>
+          <w:sz w:val="24"/>
+          <w:szCs w:val="24"/>
+        </w:rPr>
+      </w:r>
+    </w:p>
+    <w:p>
+      <w:pPr>
+        <w:pStyle w:val="Normal"/>
+        <w:jc w:val="left"/>
+        <w:rPr>
+          <w:sz w:val="24"/>
+          <w:szCs w:val="24"/>
+        </w:rPr>
+      </w:pPr>
+      <w:r>
+        <w:rPr>
+          <w:sz w:val="24"/>
+          <w:szCs w:val="24"/>
+        </w:rPr>
+      </w:r>
+    </w:p>
+    <w:p>
+      <w:pPr>
+        <w:pStyle w:val="Normal"/>
+        <w:jc w:val="left"/>
+        <w:rPr>
+          <w:sz w:val="24"/>
+          <w:szCs w:val="24"/>
+        </w:rPr>
+      </w:pPr>
+      <w:r>
+        <w:rPr>
+          <w:sz w:val="24"/>
+          <w:szCs w:val="24"/>
+        </w:rPr>
+      </w:r>
+    </w:p>
+    <w:p>
+      <w:pPr>
+        <w:pStyle w:val="Normal"/>
+        <w:jc w:val="left"/>
+        <w:rPr>
+          <w:sz w:val="24"/>
+          <w:szCs w:val="24"/>
+        </w:rPr>
+      </w:pPr>
+      <w:r>
+        <w:rPr>
+          <w:sz w:val="24"/>
+          <w:szCs w:val="24"/>
+        </w:rPr>
+      </w:r>
+    </w:p>
+    <w:p>
+      <w:pPr>
+        <w:pStyle w:val="Normal"/>
+        <w:jc w:val="left"/>
+        <w:rPr>
+          <w:sz w:val="24"/>
+          <w:szCs w:val="24"/>
+        </w:rPr>
+      </w:pPr>
+      <w:r>
+        <w:rPr>
+          <w:sz w:val="24"/>
+          <w:szCs w:val="24"/>
+        </w:rPr>
+      </w:r>
+    </w:p>
+    <w:p>
+      <w:pPr>
+        <w:pStyle w:val="Normal"/>
+        <w:jc w:val="left"/>
+        <w:rPr>
+          <w:sz w:val="24"/>
+          <w:szCs w:val="24"/>
+        </w:rPr>
+      </w:pPr>
+      <w:r>
+        <w:rPr>
+          <w:sz w:val="24"/>
+          <w:szCs w:val="24"/>
+        </w:rPr>
+      </w:r>
+    </w:p>
+    <w:p>
+      <w:pPr>
+        <w:pStyle w:val="Normal"/>
+        <w:jc w:val="left"/>
+        <w:rPr>
+          <w:sz w:val="24"/>
+          <w:szCs w:val="24"/>
+        </w:rPr>
+      </w:pPr>
+      <w:r>
+        <w:rPr>
+          <w:sz w:val="24"/>
+          <w:szCs w:val="24"/>
+        </w:rPr>
+      </w:r>
+    </w:p>
+    <w:p>
+      <w:pPr>
+        <w:pStyle w:val="Normal"/>
+        <w:jc w:val="left"/>
+        <w:rPr>
+          <w:sz w:val="24"/>
+          <w:szCs w:val="24"/>
+        </w:rPr>
+      </w:pPr>
+      <w:r>
+        <w:rPr>
+          <w:sz w:val="24"/>
+          <w:szCs w:val="24"/>
+        </w:rPr>
+      </w:r>
+    </w:p>
+    <w:p>
+      <w:pPr>
+        <w:pStyle w:val="Normal"/>
+        <w:jc w:val="left"/>
+        <w:rPr>
+          <w:sz w:val="24"/>
+          <w:szCs w:val="24"/>
+        </w:rPr>
+      </w:pPr>
+      <w:r>
+        <w:rPr>
+          <w:sz w:val="24"/>
+          <w:szCs w:val="24"/>
+        </w:rPr>
+      </w:r>
+    </w:p>
+    <w:p>
+      <w:pPr>
+        <w:pStyle w:val="Normal"/>
+        <w:jc w:val="left"/>
+        <w:rPr>
+          <w:sz w:val="24"/>
+          <w:szCs w:val="24"/>
+        </w:rPr>
+      </w:pPr>
+      <w:r>
+        <w:rPr>
+          <w:sz w:val="24"/>
+          <w:szCs w:val="24"/>
+        </w:rPr>
+        <w:t>In IPv4, the maximum length of packet size is 65535. So, for UDP datagram we have maximum data length as:</w:t>
+      </w:r>
+    </w:p>
+    <w:p>
+      <w:pPr>
+        <w:pStyle w:val="Normal"/>
+        <w:jc w:val="left"/>
+        <w:rPr>
+          <w:sz w:val="24"/>
+          <w:szCs w:val="24"/>
+        </w:rPr>
+      </w:pPr>
+      <w:r>
+        <w:rPr>
+          <w:sz w:val="24"/>
+          <w:szCs w:val="24"/>
+        </w:rPr>
+        <w:t>65535 bytes  - 20 bytes(Size of IPv4 header) = 65515 bytes (including 8 bytes UDP header)</w:t>
       </w:r>
     </w:p>
     <w:p>
@@ -1078,6 +1286,202 @@
           <w:szCs w:val="24"/>
           <w:u w:val="single"/>
         </w:rPr>
+      </w:r>
+    </w:p>
+    <w:p>
+      <w:pPr>
+        <w:pStyle w:val="Normal"/>
+        <w:jc w:val="left"/>
+        <w:rPr>
+          <w:b w:val="false"/>
+          <w:b w:val="false"/>
+          <w:bCs w:val="false"/>
+          <w:sz w:val="24"/>
+          <w:szCs w:val="24"/>
+          <w:u w:val="none"/>
+        </w:rPr>
+      </w:pPr>
+      <w:r>
+        <w:rPr>
+          <w:b w:val="false"/>
+          <w:bCs w:val="false"/>
+          <w:sz w:val="24"/>
+          <w:szCs w:val="24"/>
+          <w:u w:val="none"/>
+        </w:rPr>
+        <w:t>5.</w:t>
+      </w:r>
+      <w:r>
+        <w:rPr>
+          <w:rFonts w:ascii="Calibri" w:hAnsi="Calibri"/>
+          <w:b w:val="false"/>
+          <w:bCs w:val="false"/>
+          <w:i w:val="false"/>
+          <w:caps w:val="false"/>
+          <w:smallCaps w:val="false"/>
+          <w:strike w:val="false"/>
+          <w:dstrike w:val="false"/>
+          <w:color w:val="000000"/>
+          <w:sz w:val="48"/>
+          <w:szCs w:val="24"/>
+          <w:u w:val="none"/>
+          <w:effect w:val="none"/>
+        </w:rPr>
+        <w:t xml:space="preserve"> </w:t>
+      </w:r>
+    </w:p>
+    <w:p>
+      <w:pPr>
+        <w:pStyle w:val="TextBody"/>
+        <w:jc w:val="left"/>
+        <w:rPr>
+          <w:rFonts w:ascii="Liberation Serif" w:hAnsi="Liberation Serif"/>
+          <w:b w:val="false"/>
+          <w:b w:val="false"/>
+          <w:bCs w:val="false"/>
+          <w:i w:val="false"/>
+          <w:caps w:val="false"/>
+          <w:smallCaps w:val="false"/>
+          <w:strike w:val="false"/>
+          <w:dstrike w:val="false"/>
+          <w:color w:val="000000"/>
+          <w:sz w:val="24"/>
+          <w:szCs w:val="24"/>
+          <w:u w:val="none"/>
+          <w:effect w:val="none"/>
+        </w:rPr>
+      </w:pPr>
+      <w:bookmarkStart w:id="0" w:name="docs-internal-guid-91426674-403e-259b-655e-fbcb086127c9"/>
+      <w:bookmarkEnd w:id="0"/>
+      <w:r>
+        <w:rPr>
+          <w:rFonts w:ascii="Liberation Serif" w:hAnsi="Liberation Serif"/>
+          <w:b w:val="false"/>
+          <w:bCs w:val="false"/>
+          <w:i w:val="false"/>
+          <w:caps w:val="false"/>
+          <w:smallCaps w:val="false"/>
+          <w:strike w:val="false"/>
+          <w:dstrike w:val="false"/>
+          <w:color w:val="000000"/>
+          <w:sz w:val="24"/>
+          <w:szCs w:val="24"/>
+          <w:u w:val="none"/>
+          <w:effect w:val="none"/>
+        </w:rPr>
+        <w:t>What is the largest possible source port number? (Referred to class notes)</w:t>
+      </w:r>
+    </w:p>
+    <w:p>
+      <w:pPr>
+        <w:pStyle w:val="TextBody"/>
+        <w:jc w:val="left"/>
+        <w:rPr>
+          <w:b w:val="false"/>
+          <w:b w:val="false"/>
+          <w:bCs w:val="false"/>
+          <w:sz w:val="24"/>
+          <w:szCs w:val="24"/>
+          <w:u w:val="none"/>
+        </w:rPr>
+      </w:pPr>
+      <w:r>
+        <w:rPr>
+          <w:rFonts w:ascii="Liberation Serif" w:hAnsi="Liberation Serif"/>
+          <w:b w:val="false"/>
+          <w:bCs w:val="false"/>
+          <w:i w:val="false"/>
+          <w:caps w:val="false"/>
+          <w:smallCaps w:val="false"/>
+          <w:strike w:val="false"/>
+          <w:dstrike w:val="false"/>
+          <w:color w:val="000000"/>
+          <w:sz w:val="24"/>
+          <w:szCs w:val="24"/>
+          <w:u w:val="none"/>
+          <w:effect w:val="none"/>
+        </w:rPr>
+        <w:t>Ans:</w:t>
+      </w:r>
+    </w:p>
+    <w:p>
+      <w:pPr>
+        <w:pStyle w:val="TextBody"/>
+        <w:spacing w:before="0" w:after="140"/>
+        <w:jc w:val="left"/>
+        <w:rPr>
+          <w:b/>
+          <w:b/>
+          <w:bCs/>
+          <w:sz w:val="24"/>
+          <w:szCs w:val="24"/>
+          <w:u w:val="single"/>
+        </w:rPr>
+      </w:pPr>
+      <w:r>
+        <w:drawing>
+          <wp:anchor behindDoc="0" distT="0" distB="0" distL="0" distR="0" simplePos="0" locked="0" layoutInCell="1" allowOverlap="1" relativeHeight="8">
+            <wp:simplePos x="0" y="0"/>
+            <wp:positionH relativeFrom="column">
+              <wp:align>center</wp:align>
+            </wp:positionH>
+            <wp:positionV relativeFrom="paragraph">
+              <wp:posOffset>635</wp:posOffset>
+            </wp:positionV>
+            <wp:extent cx="6120130" cy="1332865"/>
+            <wp:effectExtent l="0" t="0" r="0" b="0"/>
+            <wp:wrapSquare wrapText="largest"/>
+            <wp:docPr id="7" name="Image7" descr=""/>
+            <wp:cNvGraphicFramePr>
+              <a:graphicFrameLocks xmlns:a="http://schemas.openxmlformats.org/drawingml/2006/main" noChangeAspect="1"/>
+            </wp:cNvGraphicFramePr>
+            <a:graphic xmlns:a="http://schemas.openxmlformats.org/drawingml/2006/main">
+              <a:graphicData uri="http://schemas.openxmlformats.org/drawingml/2006/picture">
+                <pic:pic xmlns:pic="http://schemas.openxmlformats.org/drawingml/2006/picture">
+                  <pic:nvPicPr>
+                    <pic:cNvPr id="7" name="Image7" descr=""/>
+                    <pic:cNvPicPr>
+                      <a:picLocks noChangeAspect="1" noChangeArrowheads="1"/>
+                    </pic:cNvPicPr>
+                  </pic:nvPicPr>
+                  <pic:blipFill>
+                    <a:blip r:embed="rId8"/>
+                    <a:stretch>
+                      <a:fillRect/>
+                    </a:stretch>
+                  </pic:blipFill>
+                  <pic:spPr bwMode="auto">
+                    <a:xfrm>
+                      <a:off x="0" y="0"/>
+                      <a:ext cx="6120130" cy="1332865"/>
+                    </a:xfrm>
+                    <a:prstGeom prst="rect">
+                      <a:avLst/>
+                    </a:prstGeom>
+                  </pic:spPr>
+                </pic:pic>
+              </a:graphicData>
+            </a:graphic>
+          </wp:anchor>
+        </w:drawing>
+      </w:r>
+      <w:r>
+        <w:rPr>
+          <w:rFonts w:ascii="Liberation Serif" w:hAnsi="Liberation Serif"/>
+          <w:b/>
+          <w:bCs/>
+          <w:i w:val="false"/>
+          <w:caps w:val="false"/>
+          <w:smallCaps w:val="false"/>
+          <w:strike w:val="false"/>
+          <w:dstrike w:val="false"/>
+          <w:color w:val="000000"/>
+          <w:sz w:val="24"/>
+          <w:szCs w:val="24"/>
+          <w:u w:val="single"/>
+          <w:effect w:val="none"/>
+        </w:rPr>
+        <w:t>2^16-1=65535</w:t>
       </w:r>
     </w:p>
     <w:sectPr>

</xml_diff>

<commit_message>
Proj3 done, report added, ready for discussion with friends
</commit_message>
<xml_diff>
--- a/proj3/project3_0416324.docx
+++ b/proj3/project3_0416324.docx
@@ -151,104 +151,111 @@
           <w:sz w:val="24"/>
           <w:szCs w:val="24"/>
         </w:rPr>
-        <w:t xml:space="preserve">Ans: </w:t>
-      </w:r>
-    </w:p>
-    <w:p>
-      <w:pPr>
-        <w:pStyle w:val="Normal"/>
-        <w:jc w:val="left"/>
-        <w:rPr>
-          <w:sz w:val="24"/>
-          <w:szCs w:val="24"/>
-        </w:rPr>
-      </w:pPr>
-      <w:r>
-        <w:rPr>
-          <w:sz w:val="24"/>
-          <w:szCs w:val="24"/>
-        </w:rPr>
-      </w:r>
-    </w:p>
-    <w:p>
-      <w:pPr>
-        <w:pStyle w:val="Normal"/>
-        <w:jc w:val="left"/>
-        <w:rPr>
-          <w:sz w:val="24"/>
-          <w:szCs w:val="24"/>
-        </w:rPr>
-      </w:pPr>
-      <w:r>
-        <w:rPr>
-          <w:sz w:val="24"/>
-          <w:szCs w:val="24"/>
-        </w:rPr>
-      </w:r>
-    </w:p>
-    <w:p>
-      <w:pPr>
-        <w:pStyle w:val="Normal"/>
-        <w:jc w:val="left"/>
-        <w:rPr>
-          <w:sz w:val="24"/>
-          <w:szCs w:val="24"/>
-        </w:rPr>
-      </w:pPr>
-      <w:r>
-        <w:rPr>
-          <w:sz w:val="24"/>
-          <w:szCs w:val="24"/>
-        </w:rPr>
-      </w:r>
-    </w:p>
-    <w:p>
-      <w:pPr>
-        <w:pStyle w:val="Normal"/>
-        <w:jc w:val="left"/>
-        <w:rPr>
-          <w:sz w:val="24"/>
-          <w:szCs w:val="24"/>
-        </w:rPr>
-      </w:pPr>
-      <w:r>
-        <w:rPr>
-          <w:sz w:val="24"/>
-          <w:szCs w:val="24"/>
-        </w:rPr>
-      </w:r>
-    </w:p>
-    <w:p>
-      <w:pPr>
-        <w:pStyle w:val="Normal"/>
-        <w:jc w:val="left"/>
-        <w:rPr>
-          <w:sz w:val="24"/>
-          <w:szCs w:val="24"/>
-        </w:rPr>
-      </w:pPr>
-      <w:r>
-        <w:rPr>
-          <w:sz w:val="24"/>
-          <w:szCs w:val="24"/>
-        </w:rPr>
-      </w:r>
-    </w:p>
-    <w:p>
-      <w:pPr>
-        <w:pStyle w:val="Normal"/>
-        <w:jc w:val="left"/>
-        <w:rPr>
-          <w:sz w:val="24"/>
-          <w:szCs w:val="24"/>
-        </w:rPr>
-      </w:pPr>
-      <w:r>
-        <w:rPr>
-          <w:sz w:val="24"/>
-          <w:szCs w:val="24"/>
-        </w:rPr>
-        <w:t>This picture is captured from wireshark, as we can see, there are total of four fields in header, including Source Port, Destination Port, Length of the total UDP data(including the header, unit in byte) and the checksum for error detection.</w:t>
+        <w:t>A</w:t>
+      </w:r>
+      <w:r>
+        <w:rPr>
+          <w:sz w:val="24"/>
+          <w:szCs w:val="24"/>
+        </w:rPr>
+        <w:t xml:space="preserve">ns: </w:t>
+      </w:r>
+    </w:p>
+    <w:p>
+      <w:pPr>
+        <w:pStyle w:val="Normal"/>
+        <w:jc w:val="left"/>
+        <w:rPr>
+          <w:sz w:val="24"/>
+          <w:szCs w:val="24"/>
+        </w:rPr>
+      </w:pPr>
+      <w:r>
+        <w:rPr>
+          <w:sz w:val="24"/>
+          <w:szCs w:val="24"/>
+        </w:rPr>
+      </w:r>
+    </w:p>
+    <w:p>
+      <w:pPr>
+        <w:pStyle w:val="Normal"/>
+        <w:jc w:val="left"/>
+        <w:rPr>
+          <w:sz w:val="24"/>
+          <w:szCs w:val="24"/>
+        </w:rPr>
+      </w:pPr>
+      <w:r>
+        <w:rPr>
+          <w:sz w:val="24"/>
+          <w:szCs w:val="24"/>
+        </w:rPr>
+      </w:r>
+    </w:p>
+    <w:p>
+      <w:pPr>
+        <w:pStyle w:val="Normal"/>
+        <w:jc w:val="left"/>
+        <w:rPr>
+          <w:sz w:val="24"/>
+          <w:szCs w:val="24"/>
+        </w:rPr>
+      </w:pPr>
+      <w:r>
+        <w:rPr>
+          <w:sz w:val="24"/>
+          <w:szCs w:val="24"/>
+        </w:rPr>
+      </w:r>
+    </w:p>
+    <w:p>
+      <w:pPr>
+        <w:pStyle w:val="Normal"/>
+        <w:jc w:val="left"/>
+        <w:rPr>
+          <w:sz w:val="24"/>
+          <w:szCs w:val="24"/>
+        </w:rPr>
+      </w:pPr>
+      <w:r>
+        <w:rPr>
+          <w:sz w:val="24"/>
+          <w:szCs w:val="24"/>
+        </w:rPr>
+      </w:r>
+    </w:p>
+    <w:p>
+      <w:pPr>
+        <w:pStyle w:val="Normal"/>
+        <w:jc w:val="left"/>
+        <w:rPr>
+          <w:sz w:val="24"/>
+          <w:szCs w:val="24"/>
+        </w:rPr>
+      </w:pPr>
+      <w:r>
+        <w:rPr>
+          <w:sz w:val="24"/>
+          <w:szCs w:val="24"/>
+        </w:rPr>
+      </w:r>
+    </w:p>
+    <w:p>
+      <w:pPr>
+        <w:pStyle w:val="Normal"/>
+        <w:jc w:val="left"/>
+        <w:rPr>
+          <w:sz w:val="24"/>
+          <w:szCs w:val="24"/>
+        </w:rPr>
+      </w:pPr>
+      <w:r>
+        <w:rPr>
+          <w:sz w:val="24"/>
+          <w:szCs w:val="24"/>
+        </w:rPr>
+        <w:t>This picture is captured from wireshark, as we can see, there are total of four fields in header, including Source Port, Destination Port, Length of the total UDP data(including the header, unit in byte) and the checksum for error detection(but UDP does not implement error recovery, it has to be done by the application in upper level).</w:t>
       </w:r>
     </w:p>
     <w:p>
@@ -1340,6 +1347,7 @@
           <w:b w:val="false"/>
           <w:bCs w:val="false"/>
           <w:i w:val="false"/>
+          <w:i w:val="false"/>
           <w:caps w:val="false"/>
           <w:smallCaps w:val="false"/>
           <w:strike w:val="false"/>
@@ -1355,7 +1363,6 @@
       <w:bookmarkEnd w:id="0"/>
       <w:r>
         <w:rPr>
-          <w:rFonts w:ascii="Liberation Serif" w:hAnsi="Liberation Serif"/>
           <w:b w:val="false"/>
           <w:bCs w:val="false"/>
           <w:i w:val="false"/>
@@ -1387,7 +1394,6 @@
       </w:pPr>
       <w:r>
         <w:rPr>
-          <w:rFonts w:ascii="Liberation Serif" w:hAnsi="Liberation Serif"/>
           <w:b w:val="false"/>
           <w:bCs w:val="false"/>
           <w:i w:val="false"/>
@@ -1466,7 +1472,6 @@
       </w:r>
       <w:r>
         <w:rPr>
-          <w:rFonts w:ascii="Liberation Serif" w:hAnsi="Liberation Serif"/>
           <w:b/>
           <w:bCs/>
           <w:i w:val="false"/>
@@ -1480,31 +1485,51 @@
           <w:u w:val="single"/>
           <w:effect w:val="none"/>
         </w:rPr>
-        <w:t>2^16-1=65535</w:t>
-      </w:r>
-    </w:p>
-    <w:p>
-      <w:pPr>
-        <w:pStyle w:val="TextBody"/>
-        <w:jc w:val="left"/>
-        <w:rPr>
-          <w:rFonts w:ascii="Liberation Serif" w:hAnsi="Liberation Serif"/>
-          <w:i w:val="false"/>
-          <w:caps w:val="false"/>
-          <w:smallCaps w:val="false"/>
-          <w:strike w:val="false"/>
-          <w:dstrike w:val="false"/>
-          <w:color w:val="000000"/>
-          <w:effect w:val="none"/>
-        </w:rPr>
-      </w:pPr>
+        <w:t>2</w:t>
+      </w:r>
       <w:r>
         <w:rPr>
           <w:b/>
           <w:bCs/>
+          <w:i w:val="false"/>
+          <w:caps w:val="false"/>
+          <w:smallCaps w:val="false"/>
+          <w:strike w:val="false"/>
+          <w:dstrike w:val="false"/>
+          <w:color w:val="000000"/>
           <w:sz w:val="24"/>
           <w:szCs w:val="24"/>
           <w:u w:val="single"/>
+          <w:effect w:val="none"/>
+        </w:rPr>
+        <w:t>^16-1=65535</w:t>
+      </w:r>
+    </w:p>
+    <w:p>
+      <w:pPr>
+        <w:pStyle w:val="TextBody"/>
+        <w:jc w:val="left"/>
+        <w:rPr>
+          <w:rFonts w:ascii="Liberation Serif" w:hAnsi="Liberation Serif"/>
+          <w:i w:val="false"/>
+          <w:i w:val="false"/>
+          <w:caps w:val="false"/>
+          <w:smallCaps w:val="false"/>
+          <w:strike w:val="false"/>
+          <w:dstrike w:val="false"/>
+          <w:color w:val="000000"/>
+          <w:effect w:val="none"/>
+        </w:rPr>
+      </w:pPr>
+      <w:r>
+        <w:rPr>
+          <w:i w:val="false"/>
+          <w:caps w:val="false"/>
+          <w:smallCaps w:val="false"/>
+          <w:strike w:val="false"/>
+          <w:dstrike w:val="false"/>
+          <w:color w:val="000000"/>
+          <w:effect w:val="none"/>
         </w:rPr>
       </w:r>
     </w:p>
@@ -1523,7 +1548,6 @@
       </w:pPr>
       <w:r>
         <w:rPr>
-          <w:rFonts w:ascii="Liberation Serif" w:hAnsi="Liberation Serif"/>
           <w:b w:val="false"/>
           <w:bCs w:val="false"/>
           <w:i w:val="false"/>
@@ -1555,7 +1579,6 @@
       </w:pPr>
       <w:r>
         <w:rPr>
-          <w:rFonts w:ascii="Liberation Serif" w:hAnsi="Liberation Serif"/>
           <w:b w:val="false"/>
           <w:bCs w:val="false"/>
           <w:i w:val="false"/>
@@ -1579,21 +1602,24 @@
         <w:rPr>
           <w:rFonts w:ascii="Liberation Serif" w:hAnsi="Liberation Serif"/>
           <w:i w:val="false"/>
-          <w:caps w:val="false"/>
-          <w:smallCaps w:val="false"/>
-          <w:strike w:val="false"/>
-          <w:dstrike w:val="false"/>
-          <w:color w:val="000000"/>
-          <w:effect w:val="none"/>
-        </w:rPr>
-      </w:pPr>
-      <w:r>
-        <w:rPr>
-          <w:b w:val="false"/>
-          <w:bCs w:val="false"/>
-          <w:sz w:val="24"/>
-          <w:szCs w:val="24"/>
-          <w:u w:val="none"/>
+          <w:i w:val="false"/>
+          <w:caps w:val="false"/>
+          <w:smallCaps w:val="false"/>
+          <w:strike w:val="false"/>
+          <w:dstrike w:val="false"/>
+          <w:color w:val="000000"/>
+          <w:effect w:val="none"/>
+        </w:rPr>
+      </w:pPr>
+      <w:r>
+        <w:rPr>
+          <w:i w:val="false"/>
+          <w:caps w:val="false"/>
+          <w:smallCaps w:val="false"/>
+          <w:strike w:val="false"/>
+          <w:dstrike w:val="false"/>
+          <w:color w:val="000000"/>
+          <w:effect w:val="none"/>
         </w:rPr>
         <w:drawing>
           <wp:anchor behindDoc="0" distT="0" distB="0" distL="0" distR="0" simplePos="0" locked="0" layoutInCell="1" allowOverlap="1" relativeHeight="9">
@@ -1649,240 +1675,266 @@
         <w:rPr>
           <w:rFonts w:ascii="Liberation Serif" w:hAnsi="Liberation Serif"/>
           <w:i w:val="false"/>
-          <w:caps w:val="false"/>
-          <w:smallCaps w:val="false"/>
-          <w:strike w:val="false"/>
-          <w:dstrike w:val="false"/>
-          <w:color w:val="000000"/>
-          <w:effect w:val="none"/>
-        </w:rPr>
-      </w:pPr>
-      <w:r>
-        <w:rPr>
-          <w:b w:val="false"/>
-          <w:bCs w:val="false"/>
-          <w:sz w:val="24"/>
-          <w:szCs w:val="24"/>
-          <w:u w:val="none"/>
-        </w:rPr>
-      </w:r>
-    </w:p>
-    <w:p>
-      <w:pPr>
-        <w:pStyle w:val="Normal"/>
-        <w:jc w:val="left"/>
-        <w:rPr>
-          <w:rFonts w:ascii="Liberation Serif" w:hAnsi="Liberation Serif"/>
-          <w:i w:val="false"/>
-          <w:caps w:val="false"/>
-          <w:smallCaps w:val="false"/>
-          <w:strike w:val="false"/>
-          <w:dstrike w:val="false"/>
-          <w:color w:val="000000"/>
-          <w:effect w:val="none"/>
-        </w:rPr>
-      </w:pPr>
-      <w:r>
-        <w:rPr>
-          <w:b w:val="false"/>
-          <w:bCs w:val="false"/>
-          <w:sz w:val="24"/>
-          <w:szCs w:val="24"/>
-          <w:u w:val="none"/>
-        </w:rPr>
-      </w:r>
-    </w:p>
-    <w:p>
-      <w:pPr>
-        <w:pStyle w:val="Normal"/>
-        <w:jc w:val="left"/>
-        <w:rPr>
-          <w:rFonts w:ascii="Liberation Serif" w:hAnsi="Liberation Serif"/>
-          <w:i w:val="false"/>
-          <w:caps w:val="false"/>
-          <w:smallCaps w:val="false"/>
-          <w:strike w:val="false"/>
-          <w:dstrike w:val="false"/>
-          <w:color w:val="000000"/>
-          <w:effect w:val="none"/>
-        </w:rPr>
-      </w:pPr>
-      <w:r>
-        <w:rPr>
-          <w:b w:val="false"/>
-          <w:bCs w:val="false"/>
-          <w:sz w:val="24"/>
-          <w:szCs w:val="24"/>
-          <w:u w:val="none"/>
-        </w:rPr>
-      </w:r>
-    </w:p>
-    <w:p>
-      <w:pPr>
-        <w:pStyle w:val="Normal"/>
-        <w:jc w:val="left"/>
-        <w:rPr>
-          <w:rFonts w:ascii="Liberation Serif" w:hAnsi="Liberation Serif"/>
-          <w:i w:val="false"/>
-          <w:caps w:val="false"/>
-          <w:smallCaps w:val="false"/>
-          <w:strike w:val="false"/>
-          <w:dstrike w:val="false"/>
-          <w:color w:val="000000"/>
-          <w:effect w:val="none"/>
-        </w:rPr>
-      </w:pPr>
-      <w:r>
-        <w:rPr>
-          <w:b w:val="false"/>
-          <w:bCs w:val="false"/>
-          <w:sz w:val="24"/>
-          <w:szCs w:val="24"/>
-          <w:u w:val="none"/>
-        </w:rPr>
-      </w:r>
-    </w:p>
-    <w:p>
-      <w:pPr>
-        <w:pStyle w:val="Normal"/>
-        <w:jc w:val="left"/>
-        <w:rPr>
-          <w:rFonts w:ascii="Liberation Serif" w:hAnsi="Liberation Serif"/>
-          <w:i w:val="false"/>
-          <w:caps w:val="false"/>
-          <w:smallCaps w:val="false"/>
-          <w:strike w:val="false"/>
-          <w:dstrike w:val="false"/>
-          <w:color w:val="000000"/>
-          <w:effect w:val="none"/>
-        </w:rPr>
-      </w:pPr>
-      <w:r>
-        <w:rPr>
-          <w:b w:val="false"/>
-          <w:bCs w:val="false"/>
-          <w:sz w:val="24"/>
-          <w:szCs w:val="24"/>
-          <w:u w:val="none"/>
-        </w:rPr>
-      </w:r>
-    </w:p>
-    <w:p>
-      <w:pPr>
-        <w:pStyle w:val="Normal"/>
-        <w:jc w:val="left"/>
-        <w:rPr>
-          <w:rFonts w:ascii="Liberation Serif" w:hAnsi="Liberation Serif"/>
-          <w:i w:val="false"/>
-          <w:caps w:val="false"/>
-          <w:smallCaps w:val="false"/>
-          <w:strike w:val="false"/>
-          <w:dstrike w:val="false"/>
-          <w:color w:val="000000"/>
-          <w:effect w:val="none"/>
-        </w:rPr>
-      </w:pPr>
-      <w:r>
-        <w:rPr>
-          <w:b w:val="false"/>
-          <w:bCs w:val="false"/>
-          <w:sz w:val="24"/>
-          <w:szCs w:val="24"/>
-          <w:u w:val="none"/>
-        </w:rPr>
-      </w:r>
-    </w:p>
-    <w:p>
-      <w:pPr>
-        <w:pStyle w:val="Normal"/>
-        <w:jc w:val="left"/>
-        <w:rPr>
-          <w:rFonts w:ascii="Liberation Serif" w:hAnsi="Liberation Serif"/>
-          <w:i w:val="false"/>
-          <w:caps w:val="false"/>
-          <w:smallCaps w:val="false"/>
-          <w:strike w:val="false"/>
-          <w:dstrike w:val="false"/>
-          <w:color w:val="000000"/>
-          <w:effect w:val="none"/>
-        </w:rPr>
-      </w:pPr>
-      <w:r>
-        <w:rPr>
-          <w:b w:val="false"/>
-          <w:bCs w:val="false"/>
-          <w:sz w:val="24"/>
-          <w:szCs w:val="24"/>
-          <w:u w:val="none"/>
-        </w:rPr>
-      </w:r>
-    </w:p>
-    <w:p>
-      <w:pPr>
-        <w:pStyle w:val="Normal"/>
-        <w:jc w:val="left"/>
-        <w:rPr>
-          <w:rFonts w:ascii="Liberation Serif" w:hAnsi="Liberation Serif"/>
-          <w:i w:val="false"/>
-          <w:caps w:val="false"/>
-          <w:smallCaps w:val="false"/>
-          <w:strike w:val="false"/>
-          <w:dstrike w:val="false"/>
-          <w:color w:val="000000"/>
-          <w:effect w:val="none"/>
-        </w:rPr>
-      </w:pPr>
-      <w:r>
-        <w:rPr>
-          <w:b w:val="false"/>
-          <w:bCs w:val="false"/>
-          <w:sz w:val="24"/>
-          <w:szCs w:val="24"/>
-          <w:u w:val="none"/>
-        </w:rPr>
-      </w:r>
-    </w:p>
-    <w:p>
-      <w:pPr>
-        <w:pStyle w:val="Normal"/>
-        <w:jc w:val="left"/>
-        <w:rPr>
-          <w:rFonts w:ascii="Liberation Serif" w:hAnsi="Liberation Serif"/>
-          <w:i w:val="false"/>
-          <w:caps w:val="false"/>
-          <w:smallCaps w:val="false"/>
-          <w:strike w:val="false"/>
-          <w:dstrike w:val="false"/>
-          <w:color w:val="000000"/>
-          <w:effect w:val="none"/>
-        </w:rPr>
-      </w:pPr>
-      <w:r>
-        <w:rPr>
-          <w:b w:val="false"/>
-          <w:bCs w:val="false"/>
-          <w:sz w:val="24"/>
-          <w:szCs w:val="24"/>
-          <w:u w:val="none"/>
-        </w:rPr>
-      </w:r>
-    </w:p>
-    <w:p>
-      <w:pPr>
-        <w:pStyle w:val="Normal"/>
-        <w:jc w:val="left"/>
-        <w:rPr>
-          <w:b w:val="false"/>
-          <w:b w:val="false"/>
-          <w:bCs w:val="false"/>
-          <w:sz w:val="24"/>
-          <w:szCs w:val="24"/>
-          <w:u w:val="none"/>
-        </w:rPr>
-      </w:pPr>
-      <w:r>
-        <w:rPr>
-          <w:rFonts w:ascii="Liberation Serif" w:hAnsi="Liberation Serif"/>
+          <w:i w:val="false"/>
+          <w:caps w:val="false"/>
+          <w:smallCaps w:val="false"/>
+          <w:strike w:val="false"/>
+          <w:dstrike w:val="false"/>
+          <w:color w:val="000000"/>
+          <w:effect w:val="none"/>
+        </w:rPr>
+      </w:pPr>
+      <w:r>
+        <w:rPr>
+          <w:i w:val="false"/>
+          <w:caps w:val="false"/>
+          <w:smallCaps w:val="false"/>
+          <w:strike w:val="false"/>
+          <w:dstrike w:val="false"/>
+          <w:color w:val="000000"/>
+          <w:effect w:val="none"/>
+        </w:rPr>
+      </w:r>
+    </w:p>
+    <w:p>
+      <w:pPr>
+        <w:pStyle w:val="Normal"/>
+        <w:jc w:val="left"/>
+        <w:rPr>
+          <w:rFonts w:ascii="Liberation Serif" w:hAnsi="Liberation Serif"/>
+          <w:i w:val="false"/>
+          <w:i w:val="false"/>
+          <w:caps w:val="false"/>
+          <w:smallCaps w:val="false"/>
+          <w:strike w:val="false"/>
+          <w:dstrike w:val="false"/>
+          <w:color w:val="000000"/>
+          <w:effect w:val="none"/>
+        </w:rPr>
+      </w:pPr>
+      <w:r>
+        <w:rPr>
+          <w:i w:val="false"/>
+          <w:caps w:val="false"/>
+          <w:smallCaps w:val="false"/>
+          <w:strike w:val="false"/>
+          <w:dstrike w:val="false"/>
+          <w:color w:val="000000"/>
+          <w:effect w:val="none"/>
+        </w:rPr>
+      </w:r>
+    </w:p>
+    <w:p>
+      <w:pPr>
+        <w:pStyle w:val="Normal"/>
+        <w:jc w:val="left"/>
+        <w:rPr>
+          <w:rFonts w:ascii="Liberation Serif" w:hAnsi="Liberation Serif"/>
+          <w:i w:val="false"/>
+          <w:i w:val="false"/>
+          <w:caps w:val="false"/>
+          <w:smallCaps w:val="false"/>
+          <w:strike w:val="false"/>
+          <w:dstrike w:val="false"/>
+          <w:color w:val="000000"/>
+          <w:effect w:val="none"/>
+        </w:rPr>
+      </w:pPr>
+      <w:r>
+        <w:rPr>
+          <w:i w:val="false"/>
+          <w:caps w:val="false"/>
+          <w:smallCaps w:val="false"/>
+          <w:strike w:val="false"/>
+          <w:dstrike w:val="false"/>
+          <w:color w:val="000000"/>
+          <w:effect w:val="none"/>
+        </w:rPr>
+      </w:r>
+    </w:p>
+    <w:p>
+      <w:pPr>
+        <w:pStyle w:val="Normal"/>
+        <w:jc w:val="left"/>
+        <w:rPr>
+          <w:rFonts w:ascii="Liberation Serif" w:hAnsi="Liberation Serif"/>
+          <w:i w:val="false"/>
+          <w:i w:val="false"/>
+          <w:caps w:val="false"/>
+          <w:smallCaps w:val="false"/>
+          <w:strike w:val="false"/>
+          <w:dstrike w:val="false"/>
+          <w:color w:val="000000"/>
+          <w:effect w:val="none"/>
+        </w:rPr>
+      </w:pPr>
+      <w:r>
+        <w:rPr>
+          <w:i w:val="false"/>
+          <w:caps w:val="false"/>
+          <w:smallCaps w:val="false"/>
+          <w:strike w:val="false"/>
+          <w:dstrike w:val="false"/>
+          <w:color w:val="000000"/>
+          <w:effect w:val="none"/>
+        </w:rPr>
+      </w:r>
+    </w:p>
+    <w:p>
+      <w:pPr>
+        <w:pStyle w:val="Normal"/>
+        <w:jc w:val="left"/>
+        <w:rPr>
+          <w:rFonts w:ascii="Liberation Serif" w:hAnsi="Liberation Serif"/>
+          <w:i w:val="false"/>
+          <w:i w:val="false"/>
+          <w:caps w:val="false"/>
+          <w:smallCaps w:val="false"/>
+          <w:strike w:val="false"/>
+          <w:dstrike w:val="false"/>
+          <w:color w:val="000000"/>
+          <w:effect w:val="none"/>
+        </w:rPr>
+      </w:pPr>
+      <w:r>
+        <w:rPr>
+          <w:i w:val="false"/>
+          <w:caps w:val="false"/>
+          <w:smallCaps w:val="false"/>
+          <w:strike w:val="false"/>
+          <w:dstrike w:val="false"/>
+          <w:color w:val="000000"/>
+          <w:effect w:val="none"/>
+        </w:rPr>
+      </w:r>
+    </w:p>
+    <w:p>
+      <w:pPr>
+        <w:pStyle w:val="Normal"/>
+        <w:jc w:val="left"/>
+        <w:rPr>
+          <w:rFonts w:ascii="Liberation Serif" w:hAnsi="Liberation Serif"/>
+          <w:i w:val="false"/>
+          <w:i w:val="false"/>
+          <w:caps w:val="false"/>
+          <w:smallCaps w:val="false"/>
+          <w:strike w:val="false"/>
+          <w:dstrike w:val="false"/>
+          <w:color w:val="000000"/>
+          <w:effect w:val="none"/>
+        </w:rPr>
+      </w:pPr>
+      <w:r>
+        <w:rPr>
+          <w:i w:val="false"/>
+          <w:caps w:val="false"/>
+          <w:smallCaps w:val="false"/>
+          <w:strike w:val="false"/>
+          <w:dstrike w:val="false"/>
+          <w:color w:val="000000"/>
+          <w:effect w:val="none"/>
+        </w:rPr>
+      </w:r>
+    </w:p>
+    <w:p>
+      <w:pPr>
+        <w:pStyle w:val="Normal"/>
+        <w:jc w:val="left"/>
+        <w:rPr>
+          <w:rFonts w:ascii="Liberation Serif" w:hAnsi="Liberation Serif"/>
+          <w:i w:val="false"/>
+          <w:i w:val="false"/>
+          <w:caps w:val="false"/>
+          <w:smallCaps w:val="false"/>
+          <w:strike w:val="false"/>
+          <w:dstrike w:val="false"/>
+          <w:color w:val="000000"/>
+          <w:effect w:val="none"/>
+        </w:rPr>
+      </w:pPr>
+      <w:r>
+        <w:rPr>
+          <w:i w:val="false"/>
+          <w:caps w:val="false"/>
+          <w:smallCaps w:val="false"/>
+          <w:strike w:val="false"/>
+          <w:dstrike w:val="false"/>
+          <w:color w:val="000000"/>
+          <w:effect w:val="none"/>
+        </w:rPr>
+      </w:r>
+    </w:p>
+    <w:p>
+      <w:pPr>
+        <w:pStyle w:val="Normal"/>
+        <w:jc w:val="left"/>
+        <w:rPr>
+          <w:rFonts w:ascii="Liberation Serif" w:hAnsi="Liberation Serif"/>
+          <w:i w:val="false"/>
+          <w:i w:val="false"/>
+          <w:caps w:val="false"/>
+          <w:smallCaps w:val="false"/>
+          <w:strike w:val="false"/>
+          <w:dstrike w:val="false"/>
+          <w:color w:val="000000"/>
+          <w:effect w:val="none"/>
+        </w:rPr>
+      </w:pPr>
+      <w:r>
+        <w:rPr>
+          <w:i w:val="false"/>
+          <w:caps w:val="false"/>
+          <w:smallCaps w:val="false"/>
+          <w:strike w:val="false"/>
+          <w:dstrike w:val="false"/>
+          <w:color w:val="000000"/>
+          <w:effect w:val="none"/>
+        </w:rPr>
+      </w:r>
+    </w:p>
+    <w:p>
+      <w:pPr>
+        <w:pStyle w:val="Normal"/>
+        <w:jc w:val="left"/>
+        <w:rPr>
+          <w:rFonts w:ascii="Liberation Serif" w:hAnsi="Liberation Serif"/>
+          <w:i w:val="false"/>
+          <w:i w:val="false"/>
+          <w:caps w:val="false"/>
+          <w:smallCaps w:val="false"/>
+          <w:strike w:val="false"/>
+          <w:dstrike w:val="false"/>
+          <w:color w:val="000000"/>
+          <w:effect w:val="none"/>
+        </w:rPr>
+      </w:pPr>
+      <w:r>
+        <w:rPr>
+          <w:i w:val="false"/>
+          <w:caps w:val="false"/>
+          <w:smallCaps w:val="false"/>
+          <w:strike w:val="false"/>
+          <w:dstrike w:val="false"/>
+          <w:color w:val="000000"/>
+          <w:effect w:val="none"/>
+        </w:rPr>
+      </w:r>
+    </w:p>
+    <w:p>
+      <w:pPr>
+        <w:pStyle w:val="Normal"/>
+        <w:jc w:val="left"/>
+        <w:rPr>
+          <w:b w:val="false"/>
+          <w:b w:val="false"/>
+          <w:bCs w:val="false"/>
+          <w:sz w:val="24"/>
+          <w:szCs w:val="24"/>
+          <w:u w:val="none"/>
+        </w:rPr>
+      </w:pPr>
+      <w:r>
+        <w:rPr>
           <w:b w:val="false"/>
           <w:bCs w:val="false"/>
           <w:i w:val="false"/>
@@ -1920,7 +1972,6 @@
       </w:pPr>
       <w:r>
         <w:rPr>
-          <w:rFonts w:ascii="Liberation Serif" w:hAnsi="Liberation Serif"/>
           <w:b w:val="false"/>
           <w:bCs w:val="false"/>
           <w:i w:val="false"/>
@@ -1959,7 +2010,6 @@
       </w:pPr>
       <w:r>
         <w:rPr>
-          <w:rFonts w:ascii="Liberation Serif" w:hAnsi="Liberation Serif"/>
           <w:b w:val="false"/>
           <w:bCs w:val="false"/>
           <w:i w:val="false"/>
@@ -1980,7 +2030,6 @@
       </w:r>
       <w:r>
         <w:rPr>
-          <w:rFonts w:ascii="Liberation Serif" w:hAnsi="Liberation Serif"/>
           <w:b w:val="false"/>
           <w:bCs w:val="false"/>
           <w:i w:val="false"/>
@@ -2000,7 +2049,6 @@
       </w:r>
       <w:r>
         <w:rPr>
-          <w:rFonts w:ascii="Liberation Serif" w:hAnsi="Liberation Serif"/>
           <w:b w:val="false"/>
           <w:bCs w:val="false"/>
           <w:i w:val="false"/>
@@ -2024,40 +2072,42 @@
         <w:rPr>
           <w:rFonts w:ascii="Liberation Serif" w:hAnsi="Liberation Serif"/>
           <w:i w:val="false"/>
-          <w:caps w:val="false"/>
-          <w:smallCaps w:val="false"/>
-          <w:strike w:val="false"/>
-          <w:dstrike w:val="false"/>
-          <w:color w:val="000000"/>
-          <w:effect w:val="none"/>
-        </w:rPr>
-      </w:pPr>
-      <w:r>
-        <w:rPr>
-          <w:b w:val="false"/>
-          <w:bCs w:val="false"/>
-          <w:sz w:val="24"/>
-          <w:szCs w:val="24"/>
-          <w:u w:val="none"/>
-        </w:rPr>
-      </w:r>
-    </w:p>
-    <w:p>
-      <w:pPr>
-        <w:pStyle w:val="Normal"/>
-        <w:jc w:val="left"/>
-        <w:rPr>
-          <w:b w:val="false"/>
-          <w:b w:val="false"/>
-          <w:bCs w:val="false"/>
-          <w:sz w:val="24"/>
-          <w:szCs w:val="24"/>
-          <w:u w:val="none"/>
-        </w:rPr>
-      </w:pPr>
-      <w:r>
-        <w:rPr>
-          <w:rFonts w:ascii="Liberation Serif" w:hAnsi="Liberation Serif"/>
+          <w:i w:val="false"/>
+          <w:caps w:val="false"/>
+          <w:smallCaps w:val="false"/>
+          <w:strike w:val="false"/>
+          <w:dstrike w:val="false"/>
+          <w:color w:val="000000"/>
+          <w:effect w:val="none"/>
+        </w:rPr>
+      </w:pPr>
+      <w:r>
+        <w:rPr>
+          <w:i w:val="false"/>
+          <w:caps w:val="false"/>
+          <w:smallCaps w:val="false"/>
+          <w:strike w:val="false"/>
+          <w:dstrike w:val="false"/>
+          <w:color w:val="000000"/>
+          <w:effect w:val="none"/>
+        </w:rPr>
+      </w:r>
+    </w:p>
+    <w:p>
+      <w:pPr>
+        <w:pStyle w:val="Normal"/>
+        <w:jc w:val="left"/>
+        <w:rPr>
+          <w:b w:val="false"/>
+          <w:b w:val="false"/>
+          <w:bCs w:val="false"/>
+          <w:sz w:val="24"/>
+          <w:szCs w:val="24"/>
+          <w:u w:val="none"/>
+        </w:rPr>
+      </w:pPr>
+      <w:r>
+        <w:rPr>
           <w:b w:val="false"/>
           <w:bCs w:val="false"/>
           <w:i w:val="false"/>
@@ -2089,7 +2139,6 @@
       </w:pPr>
       <w:r>
         <w:rPr>
-          <w:rFonts w:ascii="Liberation Serif" w:hAnsi="Liberation Serif"/>
           <w:b w:val="false"/>
           <w:bCs w:val="false"/>
           <w:i w:val="false"/>
@@ -2168,7 +2217,6 @@
       </w:r>
       <w:r>
         <w:rPr>
-          <w:rFonts w:ascii="Liberation Serif" w:hAnsi="Liberation Serif"/>
           <w:b w:val="false"/>
           <w:bCs w:val="false"/>
           <w:i w:val="false"/>
@@ -2192,340 +2240,378 @@
         <w:rPr>
           <w:rFonts w:ascii="Liberation Serif" w:hAnsi="Liberation Serif"/>
           <w:i w:val="false"/>
-          <w:caps w:val="false"/>
-          <w:smallCaps w:val="false"/>
-          <w:strike w:val="false"/>
-          <w:dstrike w:val="false"/>
-          <w:color w:val="000000"/>
-          <w:effect w:val="none"/>
-        </w:rPr>
-      </w:pPr>
-      <w:r>
-        <w:rPr>
-          <w:b w:val="false"/>
-          <w:bCs w:val="false"/>
-          <w:sz w:val="24"/>
-          <w:szCs w:val="24"/>
-          <w:u w:val="none"/>
-        </w:rPr>
-      </w:r>
-    </w:p>
-    <w:p>
-      <w:pPr>
-        <w:pStyle w:val="Normal"/>
-        <w:jc w:val="left"/>
-        <w:rPr>
-          <w:rFonts w:ascii="Liberation Serif" w:hAnsi="Liberation Serif"/>
-          <w:i w:val="false"/>
-          <w:caps w:val="false"/>
-          <w:smallCaps w:val="false"/>
-          <w:strike w:val="false"/>
-          <w:dstrike w:val="false"/>
-          <w:color w:val="000000"/>
-          <w:effect w:val="none"/>
-        </w:rPr>
-      </w:pPr>
-      <w:r>
-        <w:rPr>
-          <w:b w:val="false"/>
-          <w:bCs w:val="false"/>
-          <w:sz w:val="24"/>
-          <w:szCs w:val="24"/>
-          <w:u w:val="none"/>
-        </w:rPr>
-      </w:r>
-    </w:p>
-    <w:p>
-      <w:pPr>
-        <w:pStyle w:val="Normal"/>
-        <w:jc w:val="left"/>
-        <w:rPr>
-          <w:rFonts w:ascii="Liberation Serif" w:hAnsi="Liberation Serif"/>
-          <w:i w:val="false"/>
-          <w:caps w:val="false"/>
-          <w:smallCaps w:val="false"/>
-          <w:strike w:val="false"/>
-          <w:dstrike w:val="false"/>
-          <w:color w:val="000000"/>
-          <w:effect w:val="none"/>
-        </w:rPr>
-      </w:pPr>
-      <w:r>
-        <w:rPr>
-          <w:b w:val="false"/>
-          <w:bCs w:val="false"/>
-          <w:sz w:val="24"/>
-          <w:szCs w:val="24"/>
-          <w:u w:val="none"/>
-        </w:rPr>
-      </w:r>
-    </w:p>
-    <w:p>
-      <w:pPr>
-        <w:pStyle w:val="Normal"/>
-        <w:jc w:val="left"/>
-        <w:rPr>
-          <w:rFonts w:ascii="Liberation Serif" w:hAnsi="Liberation Serif"/>
-          <w:i w:val="false"/>
-          <w:caps w:val="false"/>
-          <w:smallCaps w:val="false"/>
-          <w:strike w:val="false"/>
-          <w:dstrike w:val="false"/>
-          <w:color w:val="000000"/>
-          <w:effect w:val="none"/>
-        </w:rPr>
-      </w:pPr>
-      <w:r>
-        <w:rPr>
-          <w:b w:val="false"/>
-          <w:bCs w:val="false"/>
-          <w:sz w:val="24"/>
-          <w:szCs w:val="24"/>
-          <w:u w:val="none"/>
-        </w:rPr>
-      </w:r>
-    </w:p>
-    <w:p>
-      <w:pPr>
-        <w:pStyle w:val="Normal"/>
-        <w:jc w:val="left"/>
-        <w:rPr>
-          <w:rFonts w:ascii="Liberation Serif" w:hAnsi="Liberation Serif"/>
-          <w:i w:val="false"/>
-          <w:caps w:val="false"/>
-          <w:smallCaps w:val="false"/>
-          <w:strike w:val="false"/>
-          <w:dstrike w:val="false"/>
-          <w:color w:val="000000"/>
-          <w:effect w:val="none"/>
-        </w:rPr>
-      </w:pPr>
-      <w:r>
-        <w:rPr>
-          <w:b w:val="false"/>
-          <w:bCs w:val="false"/>
-          <w:sz w:val="24"/>
-          <w:szCs w:val="24"/>
-          <w:u w:val="none"/>
-        </w:rPr>
-      </w:r>
-    </w:p>
-    <w:p>
-      <w:pPr>
-        <w:pStyle w:val="Normal"/>
-        <w:jc w:val="left"/>
-        <w:rPr>
-          <w:rFonts w:ascii="Liberation Serif" w:hAnsi="Liberation Serif"/>
-          <w:i w:val="false"/>
-          <w:caps w:val="false"/>
-          <w:smallCaps w:val="false"/>
-          <w:strike w:val="false"/>
-          <w:dstrike w:val="false"/>
-          <w:color w:val="000000"/>
-          <w:effect w:val="none"/>
-        </w:rPr>
-      </w:pPr>
-      <w:r>
-        <w:rPr>
-          <w:b w:val="false"/>
-          <w:bCs w:val="false"/>
-          <w:sz w:val="24"/>
-          <w:szCs w:val="24"/>
-          <w:u w:val="none"/>
-        </w:rPr>
-      </w:r>
-    </w:p>
-    <w:p>
-      <w:pPr>
-        <w:pStyle w:val="Normal"/>
-        <w:jc w:val="left"/>
-        <w:rPr>
-          <w:rFonts w:ascii="Liberation Serif" w:hAnsi="Liberation Serif"/>
-          <w:i w:val="false"/>
-          <w:caps w:val="false"/>
-          <w:smallCaps w:val="false"/>
-          <w:strike w:val="false"/>
-          <w:dstrike w:val="false"/>
-          <w:color w:val="000000"/>
-          <w:effect w:val="none"/>
-        </w:rPr>
-      </w:pPr>
-      <w:r>
-        <w:rPr>
-          <w:b w:val="false"/>
-          <w:bCs w:val="false"/>
-          <w:sz w:val="24"/>
-          <w:szCs w:val="24"/>
-          <w:u w:val="none"/>
-        </w:rPr>
-      </w:r>
-    </w:p>
-    <w:p>
-      <w:pPr>
-        <w:pStyle w:val="Normal"/>
-        <w:jc w:val="left"/>
-        <w:rPr>
-          <w:rFonts w:ascii="Liberation Serif" w:hAnsi="Liberation Serif"/>
-          <w:i w:val="false"/>
-          <w:caps w:val="false"/>
-          <w:smallCaps w:val="false"/>
-          <w:strike w:val="false"/>
-          <w:dstrike w:val="false"/>
-          <w:color w:val="000000"/>
-          <w:effect w:val="none"/>
-        </w:rPr>
-      </w:pPr>
-      <w:r>
-        <w:rPr>
-          <w:b w:val="false"/>
-          <w:bCs w:val="false"/>
-          <w:sz w:val="24"/>
-          <w:szCs w:val="24"/>
-          <w:u w:val="none"/>
-        </w:rPr>
-      </w:r>
-    </w:p>
-    <w:p>
-      <w:pPr>
-        <w:pStyle w:val="Normal"/>
-        <w:jc w:val="left"/>
-        <w:rPr>
-          <w:rFonts w:ascii="Liberation Serif" w:hAnsi="Liberation Serif"/>
-          <w:i w:val="false"/>
-          <w:caps w:val="false"/>
-          <w:smallCaps w:val="false"/>
-          <w:strike w:val="false"/>
-          <w:dstrike w:val="false"/>
-          <w:color w:val="000000"/>
-          <w:effect w:val="none"/>
-        </w:rPr>
-      </w:pPr>
-      <w:r>
-        <w:rPr>
-          <w:b w:val="false"/>
-          <w:bCs w:val="false"/>
-          <w:sz w:val="24"/>
-          <w:szCs w:val="24"/>
-          <w:u w:val="none"/>
-        </w:rPr>
-      </w:r>
-    </w:p>
-    <w:p>
-      <w:pPr>
-        <w:pStyle w:val="Normal"/>
-        <w:jc w:val="left"/>
-        <w:rPr>
-          <w:rFonts w:ascii="Liberation Serif" w:hAnsi="Liberation Serif"/>
-          <w:i w:val="false"/>
-          <w:caps w:val="false"/>
-          <w:smallCaps w:val="false"/>
-          <w:strike w:val="false"/>
-          <w:dstrike w:val="false"/>
-          <w:color w:val="000000"/>
-          <w:effect w:val="none"/>
-        </w:rPr>
-      </w:pPr>
-      <w:r>
-        <w:rPr>
-          <w:b w:val="false"/>
-          <w:bCs w:val="false"/>
-          <w:sz w:val="24"/>
-          <w:szCs w:val="24"/>
-          <w:u w:val="none"/>
-        </w:rPr>
-      </w:r>
-    </w:p>
-    <w:p>
-      <w:pPr>
-        <w:pStyle w:val="Normal"/>
-        <w:jc w:val="left"/>
-        <w:rPr>
-          <w:rFonts w:ascii="Liberation Serif" w:hAnsi="Liberation Serif"/>
-          <w:i w:val="false"/>
-          <w:caps w:val="false"/>
-          <w:smallCaps w:val="false"/>
-          <w:strike w:val="false"/>
-          <w:dstrike w:val="false"/>
-          <w:color w:val="000000"/>
-          <w:effect w:val="none"/>
-        </w:rPr>
-      </w:pPr>
-      <w:r>
-        <w:rPr>
-          <w:b w:val="false"/>
-          <w:bCs w:val="false"/>
-          <w:sz w:val="24"/>
-          <w:szCs w:val="24"/>
-          <w:u w:val="none"/>
-        </w:rPr>
-      </w:r>
-    </w:p>
-    <w:p>
-      <w:pPr>
-        <w:pStyle w:val="Normal"/>
-        <w:jc w:val="left"/>
-        <w:rPr>
-          <w:rFonts w:ascii="Liberation Serif" w:hAnsi="Liberation Serif"/>
-          <w:i w:val="false"/>
-          <w:caps w:val="false"/>
-          <w:smallCaps w:val="false"/>
-          <w:strike w:val="false"/>
-          <w:dstrike w:val="false"/>
-          <w:color w:val="000000"/>
-          <w:effect w:val="none"/>
-        </w:rPr>
-      </w:pPr>
-      <w:r>
-        <w:rPr>
-          <w:b w:val="false"/>
-          <w:bCs w:val="false"/>
-          <w:sz w:val="24"/>
-          <w:szCs w:val="24"/>
-          <w:u w:val="none"/>
-        </w:rPr>
-      </w:r>
-    </w:p>
-    <w:p>
-      <w:pPr>
-        <w:pStyle w:val="Normal"/>
-        <w:jc w:val="left"/>
-        <w:rPr>
-          <w:rFonts w:ascii="Liberation Serif" w:hAnsi="Liberation Serif"/>
-          <w:i w:val="false"/>
-          <w:caps w:val="false"/>
-          <w:smallCaps w:val="false"/>
-          <w:strike w:val="false"/>
-          <w:dstrike w:val="false"/>
-          <w:color w:val="000000"/>
-          <w:effect w:val="none"/>
-        </w:rPr>
-      </w:pPr>
-      <w:r>
-        <w:rPr>
-          <w:b w:val="false"/>
-          <w:bCs w:val="false"/>
-          <w:sz w:val="24"/>
-          <w:szCs w:val="24"/>
-          <w:u w:val="none"/>
-        </w:rPr>
-      </w:r>
-    </w:p>
-    <w:p>
-      <w:pPr>
-        <w:pStyle w:val="Normal"/>
-        <w:jc w:val="left"/>
-        <w:rPr>
-          <w:b w:val="false"/>
-          <w:b w:val="false"/>
-          <w:bCs w:val="false"/>
-          <w:sz w:val="24"/>
-          <w:szCs w:val="24"/>
-          <w:u w:val="none"/>
-        </w:rPr>
-      </w:pPr>
-      <w:r>
-        <w:rPr>
-          <w:rFonts w:ascii="Liberation Serif" w:hAnsi="Liberation Serif"/>
+          <w:i w:val="false"/>
+          <w:caps w:val="false"/>
+          <w:smallCaps w:val="false"/>
+          <w:strike w:val="false"/>
+          <w:dstrike w:val="false"/>
+          <w:color w:val="000000"/>
+          <w:effect w:val="none"/>
+        </w:rPr>
+      </w:pPr>
+      <w:r>
+        <w:rPr>
+          <w:i w:val="false"/>
+          <w:caps w:val="false"/>
+          <w:smallCaps w:val="false"/>
+          <w:strike w:val="false"/>
+          <w:dstrike w:val="false"/>
+          <w:color w:val="000000"/>
+          <w:effect w:val="none"/>
+        </w:rPr>
+      </w:r>
+    </w:p>
+    <w:p>
+      <w:pPr>
+        <w:pStyle w:val="Normal"/>
+        <w:jc w:val="left"/>
+        <w:rPr>
+          <w:rFonts w:ascii="Liberation Serif" w:hAnsi="Liberation Serif"/>
+          <w:i w:val="false"/>
+          <w:i w:val="false"/>
+          <w:caps w:val="false"/>
+          <w:smallCaps w:val="false"/>
+          <w:strike w:val="false"/>
+          <w:dstrike w:val="false"/>
+          <w:color w:val="000000"/>
+          <w:effect w:val="none"/>
+        </w:rPr>
+      </w:pPr>
+      <w:r>
+        <w:rPr>
+          <w:i w:val="false"/>
+          <w:caps w:val="false"/>
+          <w:smallCaps w:val="false"/>
+          <w:strike w:val="false"/>
+          <w:dstrike w:val="false"/>
+          <w:color w:val="000000"/>
+          <w:effect w:val="none"/>
+        </w:rPr>
+      </w:r>
+    </w:p>
+    <w:p>
+      <w:pPr>
+        <w:pStyle w:val="Normal"/>
+        <w:jc w:val="left"/>
+        <w:rPr>
+          <w:rFonts w:ascii="Liberation Serif" w:hAnsi="Liberation Serif"/>
+          <w:i w:val="false"/>
+          <w:i w:val="false"/>
+          <w:caps w:val="false"/>
+          <w:smallCaps w:val="false"/>
+          <w:strike w:val="false"/>
+          <w:dstrike w:val="false"/>
+          <w:color w:val="000000"/>
+          <w:effect w:val="none"/>
+        </w:rPr>
+      </w:pPr>
+      <w:r>
+        <w:rPr>
+          <w:i w:val="false"/>
+          <w:caps w:val="false"/>
+          <w:smallCaps w:val="false"/>
+          <w:strike w:val="false"/>
+          <w:dstrike w:val="false"/>
+          <w:color w:val="000000"/>
+          <w:effect w:val="none"/>
+        </w:rPr>
+      </w:r>
+    </w:p>
+    <w:p>
+      <w:pPr>
+        <w:pStyle w:val="Normal"/>
+        <w:jc w:val="left"/>
+        <w:rPr>
+          <w:rFonts w:ascii="Liberation Serif" w:hAnsi="Liberation Serif"/>
+          <w:i w:val="false"/>
+          <w:i w:val="false"/>
+          <w:caps w:val="false"/>
+          <w:smallCaps w:val="false"/>
+          <w:strike w:val="false"/>
+          <w:dstrike w:val="false"/>
+          <w:color w:val="000000"/>
+          <w:effect w:val="none"/>
+        </w:rPr>
+      </w:pPr>
+      <w:r>
+        <w:rPr>
+          <w:i w:val="false"/>
+          <w:caps w:val="false"/>
+          <w:smallCaps w:val="false"/>
+          <w:strike w:val="false"/>
+          <w:dstrike w:val="false"/>
+          <w:color w:val="000000"/>
+          <w:effect w:val="none"/>
+        </w:rPr>
+      </w:r>
+    </w:p>
+    <w:p>
+      <w:pPr>
+        <w:pStyle w:val="Normal"/>
+        <w:jc w:val="left"/>
+        <w:rPr>
+          <w:rFonts w:ascii="Liberation Serif" w:hAnsi="Liberation Serif"/>
+          <w:i w:val="false"/>
+          <w:i w:val="false"/>
+          <w:caps w:val="false"/>
+          <w:smallCaps w:val="false"/>
+          <w:strike w:val="false"/>
+          <w:dstrike w:val="false"/>
+          <w:color w:val="000000"/>
+          <w:effect w:val="none"/>
+        </w:rPr>
+      </w:pPr>
+      <w:r>
+        <w:rPr>
+          <w:i w:val="false"/>
+          <w:caps w:val="false"/>
+          <w:smallCaps w:val="false"/>
+          <w:strike w:val="false"/>
+          <w:dstrike w:val="false"/>
+          <w:color w:val="000000"/>
+          <w:effect w:val="none"/>
+        </w:rPr>
+      </w:r>
+    </w:p>
+    <w:p>
+      <w:pPr>
+        <w:pStyle w:val="Normal"/>
+        <w:jc w:val="left"/>
+        <w:rPr>
+          <w:rFonts w:ascii="Liberation Serif" w:hAnsi="Liberation Serif"/>
+          <w:i w:val="false"/>
+          <w:i w:val="false"/>
+          <w:caps w:val="false"/>
+          <w:smallCaps w:val="false"/>
+          <w:strike w:val="false"/>
+          <w:dstrike w:val="false"/>
+          <w:color w:val="000000"/>
+          <w:effect w:val="none"/>
+        </w:rPr>
+      </w:pPr>
+      <w:r>
+        <w:rPr>
+          <w:i w:val="false"/>
+          <w:caps w:val="false"/>
+          <w:smallCaps w:val="false"/>
+          <w:strike w:val="false"/>
+          <w:dstrike w:val="false"/>
+          <w:color w:val="000000"/>
+          <w:effect w:val="none"/>
+        </w:rPr>
+      </w:r>
+    </w:p>
+    <w:p>
+      <w:pPr>
+        <w:pStyle w:val="Normal"/>
+        <w:jc w:val="left"/>
+        <w:rPr>
+          <w:rFonts w:ascii="Liberation Serif" w:hAnsi="Liberation Serif"/>
+          <w:i w:val="false"/>
+          <w:i w:val="false"/>
+          <w:caps w:val="false"/>
+          <w:smallCaps w:val="false"/>
+          <w:strike w:val="false"/>
+          <w:dstrike w:val="false"/>
+          <w:color w:val="000000"/>
+          <w:effect w:val="none"/>
+        </w:rPr>
+      </w:pPr>
+      <w:r>
+        <w:rPr>
+          <w:i w:val="false"/>
+          <w:caps w:val="false"/>
+          <w:smallCaps w:val="false"/>
+          <w:strike w:val="false"/>
+          <w:dstrike w:val="false"/>
+          <w:color w:val="000000"/>
+          <w:effect w:val="none"/>
+        </w:rPr>
+      </w:r>
+    </w:p>
+    <w:p>
+      <w:pPr>
+        <w:pStyle w:val="Normal"/>
+        <w:jc w:val="left"/>
+        <w:rPr>
+          <w:rFonts w:ascii="Liberation Serif" w:hAnsi="Liberation Serif"/>
+          <w:i w:val="false"/>
+          <w:i w:val="false"/>
+          <w:caps w:val="false"/>
+          <w:smallCaps w:val="false"/>
+          <w:strike w:val="false"/>
+          <w:dstrike w:val="false"/>
+          <w:color w:val="000000"/>
+          <w:effect w:val="none"/>
+        </w:rPr>
+      </w:pPr>
+      <w:r>
+        <w:rPr>
+          <w:i w:val="false"/>
+          <w:caps w:val="false"/>
+          <w:smallCaps w:val="false"/>
+          <w:strike w:val="false"/>
+          <w:dstrike w:val="false"/>
+          <w:color w:val="000000"/>
+          <w:effect w:val="none"/>
+        </w:rPr>
+      </w:r>
+    </w:p>
+    <w:p>
+      <w:pPr>
+        <w:pStyle w:val="Normal"/>
+        <w:jc w:val="left"/>
+        <w:rPr>
+          <w:rFonts w:ascii="Liberation Serif" w:hAnsi="Liberation Serif"/>
+          <w:i w:val="false"/>
+          <w:i w:val="false"/>
+          <w:caps w:val="false"/>
+          <w:smallCaps w:val="false"/>
+          <w:strike w:val="false"/>
+          <w:dstrike w:val="false"/>
+          <w:color w:val="000000"/>
+          <w:effect w:val="none"/>
+        </w:rPr>
+      </w:pPr>
+      <w:r>
+        <w:rPr>
+          <w:i w:val="false"/>
+          <w:caps w:val="false"/>
+          <w:smallCaps w:val="false"/>
+          <w:strike w:val="false"/>
+          <w:dstrike w:val="false"/>
+          <w:color w:val="000000"/>
+          <w:effect w:val="none"/>
+        </w:rPr>
+      </w:r>
+    </w:p>
+    <w:p>
+      <w:pPr>
+        <w:pStyle w:val="Normal"/>
+        <w:jc w:val="left"/>
+        <w:rPr>
+          <w:rFonts w:ascii="Liberation Serif" w:hAnsi="Liberation Serif"/>
+          <w:i w:val="false"/>
+          <w:i w:val="false"/>
+          <w:caps w:val="false"/>
+          <w:smallCaps w:val="false"/>
+          <w:strike w:val="false"/>
+          <w:dstrike w:val="false"/>
+          <w:color w:val="000000"/>
+          <w:effect w:val="none"/>
+        </w:rPr>
+      </w:pPr>
+      <w:r>
+        <w:rPr>
+          <w:i w:val="false"/>
+          <w:caps w:val="false"/>
+          <w:smallCaps w:val="false"/>
+          <w:strike w:val="false"/>
+          <w:dstrike w:val="false"/>
+          <w:color w:val="000000"/>
+          <w:effect w:val="none"/>
+        </w:rPr>
+      </w:r>
+    </w:p>
+    <w:p>
+      <w:pPr>
+        <w:pStyle w:val="Normal"/>
+        <w:jc w:val="left"/>
+        <w:rPr>
+          <w:rFonts w:ascii="Liberation Serif" w:hAnsi="Liberation Serif"/>
+          <w:i w:val="false"/>
+          <w:i w:val="false"/>
+          <w:caps w:val="false"/>
+          <w:smallCaps w:val="false"/>
+          <w:strike w:val="false"/>
+          <w:dstrike w:val="false"/>
+          <w:color w:val="000000"/>
+          <w:effect w:val="none"/>
+        </w:rPr>
+      </w:pPr>
+      <w:r>
+        <w:rPr>
+          <w:i w:val="false"/>
+          <w:caps w:val="false"/>
+          <w:smallCaps w:val="false"/>
+          <w:strike w:val="false"/>
+          <w:dstrike w:val="false"/>
+          <w:color w:val="000000"/>
+          <w:effect w:val="none"/>
+        </w:rPr>
+      </w:r>
+    </w:p>
+    <w:p>
+      <w:pPr>
+        <w:pStyle w:val="Normal"/>
+        <w:jc w:val="left"/>
+        <w:rPr>
+          <w:rFonts w:ascii="Liberation Serif" w:hAnsi="Liberation Serif"/>
+          <w:i w:val="false"/>
+          <w:i w:val="false"/>
+          <w:caps w:val="false"/>
+          <w:smallCaps w:val="false"/>
+          <w:strike w:val="false"/>
+          <w:dstrike w:val="false"/>
+          <w:color w:val="000000"/>
+          <w:effect w:val="none"/>
+        </w:rPr>
+      </w:pPr>
+      <w:r>
+        <w:rPr>
+          <w:i w:val="false"/>
+          <w:caps w:val="false"/>
+          <w:smallCaps w:val="false"/>
+          <w:strike w:val="false"/>
+          <w:dstrike w:val="false"/>
+          <w:color w:val="000000"/>
+          <w:effect w:val="none"/>
+        </w:rPr>
+      </w:r>
+    </w:p>
+    <w:p>
+      <w:pPr>
+        <w:pStyle w:val="Normal"/>
+        <w:jc w:val="left"/>
+        <w:rPr>
+          <w:rFonts w:ascii="Liberation Serif" w:hAnsi="Liberation Serif"/>
+          <w:i w:val="false"/>
+          <w:i w:val="false"/>
+          <w:caps w:val="false"/>
+          <w:smallCaps w:val="false"/>
+          <w:strike w:val="false"/>
+          <w:dstrike w:val="false"/>
+          <w:color w:val="000000"/>
+          <w:effect w:val="none"/>
+        </w:rPr>
+      </w:pPr>
+      <w:r>
+        <w:rPr>
+          <w:i w:val="false"/>
+          <w:caps w:val="false"/>
+          <w:smallCaps w:val="false"/>
+          <w:strike w:val="false"/>
+          <w:dstrike w:val="false"/>
+          <w:color w:val="000000"/>
+          <w:effect w:val="none"/>
+        </w:rPr>
+      </w:r>
+    </w:p>
+    <w:p>
+      <w:pPr>
+        <w:pStyle w:val="Normal"/>
+        <w:jc w:val="left"/>
+        <w:rPr>
+          <w:b w:val="false"/>
+          <w:b w:val="false"/>
+          <w:bCs w:val="false"/>
+          <w:sz w:val="24"/>
+          <w:szCs w:val="24"/>
+          <w:u w:val="none"/>
+        </w:rPr>
+      </w:pPr>
+      <w:r>
+        <w:rPr>
           <w:b w:val="false"/>
           <w:bCs w:val="false"/>
           <w:i w:val="false"/>
@@ -2557,7 +2643,6 @@
       </w:pPr>
       <w:r>
         <w:rPr>
-          <w:rFonts w:ascii="Liberation Serif" w:hAnsi="Liberation Serif"/>
           <w:b w:val="false"/>
           <w:bCs w:val="false"/>
           <w:i w:val="false"/>
@@ -2589,7 +2674,6 @@
       </w:pPr>
       <w:r>
         <w:rPr>
-          <w:rFonts w:ascii="Liberation Serif" w:hAnsi="Liberation Serif"/>
           <w:b w:val="false"/>
           <w:bCs w:val="false"/>
           <w:i w:val="false"/>
@@ -2621,7 +2705,6 @@
       </w:pPr>
       <w:r>
         <w:rPr>
-          <w:rFonts w:ascii="Liberation Serif" w:hAnsi="Liberation Serif"/>
           <w:b w:val="false"/>
           <w:bCs w:val="false"/>
           <w:i w:val="false"/>
@@ -2700,7 +2783,23 @@
       </w:r>
       <w:r>
         <w:rPr>
-          <w:rFonts w:ascii="Liberation Serif" w:hAnsi="Liberation Serif"/>
+          <w:b w:val="false"/>
+          <w:bCs w:val="false"/>
+          <w:i w:val="false"/>
+          <w:caps w:val="false"/>
+          <w:smallCaps w:val="false"/>
+          <w:strike w:val="false"/>
+          <w:dstrike w:val="false"/>
+          <w:color w:val="000000"/>
+          <w:sz w:val="24"/>
+          <w:szCs w:val="24"/>
+          <w:u w:val="none"/>
+          <w:effect w:val="none"/>
+        </w:rPr>
+        <w:tab/>
+      </w:r>
+      <w:r>
+        <w:rPr>
           <w:b w:val="false"/>
           <w:bCs w:val="false"/>
           <w:i w:val="false"/>
@@ -2716,25 +2815,23 @@
         </w:rPr>
         <w:tab/>
         <w:tab/>
-        <w:tab/>
-      </w:r>
-    </w:p>
-    <w:p>
-      <w:pPr>
-        <w:pStyle w:val="Normal"/>
-        <w:jc w:val="left"/>
-        <w:rPr>
-          <w:b w:val="false"/>
-          <w:b w:val="false"/>
-          <w:bCs w:val="false"/>
-          <w:sz w:val="24"/>
-          <w:szCs w:val="24"/>
-          <w:u w:val="none"/>
-        </w:rPr>
-      </w:pPr>
-      <w:r>
-        <w:rPr>
-          <w:rFonts w:ascii="Liberation Serif" w:hAnsi="Liberation Serif"/>
+      </w:r>
+    </w:p>
+    <w:p>
+      <w:pPr>
+        <w:pStyle w:val="Normal"/>
+        <w:jc w:val="left"/>
+        <w:rPr>
+          <w:b w:val="false"/>
+          <w:b w:val="false"/>
+          <w:bCs w:val="false"/>
+          <w:sz w:val="24"/>
+          <w:szCs w:val="24"/>
+          <w:u w:val="none"/>
+        </w:rPr>
+      </w:pPr>
+      <w:r>
+        <w:rPr>
           <w:b w:val="false"/>
           <w:bCs w:val="false"/>
           <w:i w:val="false"/>
@@ -2752,7 +2849,6 @@
       </w:r>
       <w:r>
         <w:rPr>
-          <w:rFonts w:ascii="Liberation Serif" w:hAnsi="Liberation Serif"/>
           <w:b w:val="false"/>
           <w:bCs w:val="false"/>
           <w:i w:val="false"/>
@@ -2771,7 +2867,6 @@
       </w:r>
       <w:r>
         <w:rPr>
-          <w:rFonts w:ascii="Liberation Serif" w:hAnsi="Liberation Serif"/>
           <w:b w:val="false"/>
           <w:bCs w:val="false"/>
           <w:i w:val="false"/>
@@ -2803,7 +2898,6 @@
       </w:pPr>
       <w:r>
         <w:rPr>
-          <w:rFonts w:ascii="Liberation Serif" w:hAnsi="Liberation Serif"/>
           <w:b w:val="false"/>
           <w:bCs w:val="false"/>
           <w:i w:val="false"/>
@@ -2821,7 +2915,6 @@
       </w:r>
       <w:r>
         <w:rPr>
-          <w:rFonts w:ascii="Liberation Serif" w:hAnsi="Liberation Serif"/>
           <w:b w:val="false"/>
           <w:bCs w:val="false"/>
           <w:i w:val="false"/>
@@ -2840,7 +2933,6 @@
       </w:r>
       <w:r>
         <w:rPr>
-          <w:rFonts w:ascii="Liberation Serif" w:hAnsi="Liberation Serif"/>
           <w:b w:val="false"/>
           <w:bCs w:val="false"/>
           <w:i w:val="false"/>
@@ -2872,7 +2964,6 @@
       </w:pPr>
       <w:r>
         <w:rPr>
-          <w:rFonts w:ascii="Liberation Serif" w:hAnsi="Liberation Serif"/>
           <w:b w:val="false"/>
           <w:bCs w:val="false"/>
           <w:i w:val="false"/>
@@ -2904,7 +2995,6 @@
       </w:pPr>
       <w:r>
         <w:rPr>
-          <w:rFonts w:ascii="Liberation Serif" w:hAnsi="Liberation Serif"/>
           <w:b w:val="false"/>
           <w:bCs w:val="false"/>
           <w:i w:val="false"/>
@@ -2922,7 +3012,6 @@
       </w:r>
       <w:r>
         <w:rPr>
-          <w:rFonts w:ascii="Liberation Serif" w:hAnsi="Liberation Serif"/>
           <w:b w:val="false"/>
           <w:bCs w:val="false"/>
           <w:i w:val="false"/>
@@ -2941,7 +3030,6 @@
       </w:r>
       <w:r>
         <w:rPr>
-          <w:rFonts w:ascii="Liberation Serif" w:hAnsi="Liberation Serif"/>
           <w:b w:val="false"/>
           <w:bCs w:val="false"/>
           <w:i w:val="false"/>
@@ -2973,7 +3061,6 @@
       </w:pPr>
       <w:r>
         <w:rPr>
-          <w:rFonts w:ascii="Liberation Serif" w:hAnsi="Liberation Serif"/>
           <w:b w:val="false"/>
           <w:bCs w:val="false"/>
           <w:i w:val="false"/>
@@ -2997,40 +3084,42 @@
         <w:rPr>
           <w:rFonts w:ascii="Liberation Serif" w:hAnsi="Liberation Serif"/>
           <w:i w:val="false"/>
-          <w:caps w:val="false"/>
-          <w:smallCaps w:val="false"/>
-          <w:strike w:val="false"/>
-          <w:dstrike w:val="false"/>
-          <w:color w:val="000000"/>
-          <w:effect w:val="none"/>
-        </w:rPr>
-      </w:pPr>
-      <w:r>
-        <w:rPr>
-          <w:b w:val="false"/>
-          <w:bCs w:val="false"/>
-          <w:sz w:val="24"/>
-          <w:szCs w:val="24"/>
-          <w:u w:val="none"/>
-        </w:rPr>
-      </w:r>
-    </w:p>
-    <w:p>
-      <w:pPr>
-        <w:pStyle w:val="Normal"/>
-        <w:jc w:val="left"/>
-        <w:rPr>
-          <w:b w:val="false"/>
-          <w:b w:val="false"/>
-          <w:bCs w:val="false"/>
-          <w:sz w:val="24"/>
-          <w:szCs w:val="24"/>
-          <w:u w:val="none"/>
-        </w:rPr>
-      </w:pPr>
-      <w:r>
-        <w:rPr>
-          <w:rFonts w:ascii="Liberation Serif" w:hAnsi="Liberation Serif"/>
+          <w:i w:val="false"/>
+          <w:caps w:val="false"/>
+          <w:smallCaps w:val="false"/>
+          <w:strike w:val="false"/>
+          <w:dstrike w:val="false"/>
+          <w:color w:val="000000"/>
+          <w:effect w:val="none"/>
+        </w:rPr>
+      </w:pPr>
+      <w:r>
+        <w:rPr>
+          <w:i w:val="false"/>
+          <w:caps w:val="false"/>
+          <w:smallCaps w:val="false"/>
+          <w:strike w:val="false"/>
+          <w:dstrike w:val="false"/>
+          <w:color w:val="000000"/>
+          <w:effect w:val="none"/>
+        </w:rPr>
+      </w:r>
+    </w:p>
+    <w:p>
+      <w:pPr>
+        <w:pStyle w:val="Normal"/>
+        <w:jc w:val="left"/>
+        <w:rPr>
+          <w:b w:val="false"/>
+          <w:b w:val="false"/>
+          <w:bCs w:val="false"/>
+          <w:sz w:val="24"/>
+          <w:szCs w:val="24"/>
+          <w:u w:val="none"/>
+        </w:rPr>
+      </w:pPr>
+      <w:r>
+        <w:rPr>
           <w:b w:val="false"/>
           <w:bCs w:val="false"/>
           <w:i w:val="false"/>
@@ -3062,7 +3151,6 @@
       </w:pPr>
       <w:r>
         <w:rPr>
-          <w:rFonts w:ascii="Liberation Serif" w:hAnsi="Liberation Serif"/>
           <w:b w:val="false"/>
           <w:bCs w:val="false"/>
           <w:i w:val="false"/>
@@ -3080,7 +3168,6 @@
       </w:r>
       <w:r>
         <w:rPr>
-          <w:rFonts w:ascii="Liberation Serif" w:hAnsi="Liberation Serif"/>
           <w:b w:val="false"/>
           <w:bCs w:val="false"/>
           <w:i w:val="false"/>
@@ -3112,7 +3199,6 @@
       </w:pPr>
       <w:r>
         <w:rPr>
-          <w:rFonts w:ascii="Liberation Serif" w:hAnsi="Liberation Serif"/>
           <w:b w:val="false"/>
           <w:bCs w:val="false"/>
           <w:i w:val="false"/>
@@ -3144,7 +3230,6 @@
       </w:pPr>
       <w:r>
         <w:rPr>
-          <w:rFonts w:ascii="Liberation Serif" w:hAnsi="Liberation Serif"/>
           <w:b w:val="false"/>
           <w:bCs w:val="false"/>
           <w:i w:val="false"/>
@@ -3162,7 +3247,6 @@
       </w:r>
       <w:r>
         <w:rPr>
-          <w:rFonts w:ascii="Liberation Serif" w:hAnsi="Liberation Serif"/>
           <w:b/>
           <w:bCs/>
           <w:i w:val="false"/>
@@ -3183,18 +3267,10 @@
       <w:pPr>
         <w:pStyle w:val="Normal"/>
         <w:jc w:val="left"/>
-        <w:rPr>
-          <w:b w:val="false"/>
-          <w:b w:val="false"/>
-          <w:bCs w:val="false"/>
-          <w:sz w:val="24"/>
-          <w:szCs w:val="24"/>
-          <w:u w:val="none"/>
-        </w:rPr>
-      </w:pPr>
-      <w:r>
-        <w:rPr>
-          <w:rFonts w:ascii="Liberation Serif" w:hAnsi="Liberation Serif"/>
+        <w:rPr/>
+      </w:pPr>
+      <w:r>
+        <w:rPr>
           <w:b w:val="false"/>
           <w:bCs w:val="false"/>
           <w:i w:val="false"/>
@@ -3215,14 +3291,7 @@
       <w:pPr>
         <w:pStyle w:val="Normal"/>
         <w:jc w:val="left"/>
-        <w:rPr>
-          <w:b w:val="false"/>
-          <w:b w:val="false"/>
-          <w:bCs w:val="false"/>
-          <w:sz w:val="24"/>
-          <w:szCs w:val="24"/>
-          <w:u w:val="none"/>
-        </w:rPr>
+        <w:rPr/>
       </w:pPr>
       <w:r>
         <w:fldChar w:fldCharType="begin"/>
@@ -3236,7 +3305,6 @@
       <w:r>
         <w:rPr>
           <w:rStyle w:val="InternetLink"/>
-          <w:rFonts w:ascii="Liberation Serif" w:hAnsi="Liberation Serif"/>
           <w:b w:val="false"/>
           <w:bCs w:val="false"/>
           <w:i w:val="false"/>
@@ -3263,40 +3331,42 @@
         <w:rPr>
           <w:rFonts w:ascii="Liberation Serif" w:hAnsi="Liberation Serif"/>
           <w:i w:val="false"/>
-          <w:caps w:val="false"/>
-          <w:smallCaps w:val="false"/>
-          <w:strike w:val="false"/>
-          <w:dstrike w:val="false"/>
-          <w:color w:val="000000"/>
-          <w:effect w:val="none"/>
-        </w:rPr>
-      </w:pPr>
-      <w:r>
-        <w:rPr>
-          <w:b w:val="false"/>
-          <w:bCs w:val="false"/>
-          <w:sz w:val="24"/>
-          <w:szCs w:val="24"/>
-          <w:u w:val="none"/>
-        </w:rPr>
-      </w:r>
-    </w:p>
-    <w:p>
-      <w:pPr>
-        <w:pStyle w:val="Normal"/>
-        <w:jc w:val="left"/>
-        <w:rPr>
-          <w:b w:val="false"/>
-          <w:b w:val="false"/>
-          <w:bCs w:val="false"/>
-          <w:sz w:val="24"/>
-          <w:szCs w:val="24"/>
-          <w:u w:val="none"/>
-        </w:rPr>
-      </w:pPr>
-      <w:r>
-        <w:rPr>
-          <w:rFonts w:ascii="Liberation Serif" w:hAnsi="Liberation Serif"/>
+          <w:i w:val="false"/>
+          <w:caps w:val="false"/>
+          <w:smallCaps w:val="false"/>
+          <w:strike w:val="false"/>
+          <w:dstrike w:val="false"/>
+          <w:color w:val="000000"/>
+          <w:effect w:val="none"/>
+        </w:rPr>
+      </w:pPr>
+      <w:r>
+        <w:rPr>
+          <w:i w:val="false"/>
+          <w:caps w:val="false"/>
+          <w:smallCaps w:val="false"/>
+          <w:strike w:val="false"/>
+          <w:dstrike w:val="false"/>
+          <w:color w:val="000000"/>
+          <w:effect w:val="none"/>
+        </w:rPr>
+      </w:r>
+    </w:p>
+    <w:p>
+      <w:pPr>
+        <w:pStyle w:val="Normal"/>
+        <w:jc w:val="left"/>
+        <w:rPr>
+          <w:b w:val="false"/>
+          <w:b w:val="false"/>
+          <w:bCs w:val="false"/>
+          <w:sz w:val="24"/>
+          <w:szCs w:val="24"/>
+          <w:u w:val="none"/>
+        </w:rPr>
+      </w:pPr>
+      <w:r>
+        <w:rPr>
           <w:b w:val="false"/>
           <w:bCs w:val="false"/>
           <w:i w:val="false"/>
@@ -3328,7 +3398,6 @@
       </w:pPr>
       <w:r>
         <w:rPr>
-          <w:rFonts w:ascii="Liberation Serif" w:hAnsi="Liberation Serif"/>
           <w:b w:val="false"/>
           <w:bCs w:val="false"/>
           <w:i w:val="false"/>
@@ -3360,7 +3429,6 @@
       </w:pPr>
       <w:r>
         <w:rPr>
-          <w:rFonts w:ascii="Liberation Serif" w:hAnsi="Liberation Serif"/>
           <w:b w:val="false"/>
           <w:bCs w:val="false"/>
           <w:i w:val="false"/>
@@ -3384,21 +3452,24 @@
         <w:rPr>
           <w:rFonts w:ascii="Liberation Serif" w:hAnsi="Liberation Serif"/>
           <w:i w:val="false"/>
-          <w:caps w:val="false"/>
-          <w:smallCaps w:val="false"/>
-          <w:strike w:val="false"/>
-          <w:dstrike w:val="false"/>
-          <w:color w:val="000000"/>
-          <w:effect w:val="none"/>
-        </w:rPr>
-      </w:pPr>
-      <w:r>
-        <w:rPr>
-          <w:b w:val="false"/>
-          <w:bCs w:val="false"/>
-          <w:sz w:val="24"/>
-          <w:szCs w:val="24"/>
-          <w:u w:val="none"/>
+          <w:i w:val="false"/>
+          <w:caps w:val="false"/>
+          <w:smallCaps w:val="false"/>
+          <w:strike w:val="false"/>
+          <w:dstrike w:val="false"/>
+          <w:color w:val="000000"/>
+          <w:effect w:val="none"/>
+        </w:rPr>
+      </w:pPr>
+      <w:r>
+        <w:rPr>
+          <w:i w:val="false"/>
+          <w:caps w:val="false"/>
+          <w:smallCaps w:val="false"/>
+          <w:strike w:val="false"/>
+          <w:dstrike w:val="false"/>
+          <w:color w:val="000000"/>
+          <w:effect w:val="none"/>
         </w:rPr>
       </w:r>
     </w:p>
@@ -3464,64 +3535,82 @@
       </w:r>
       <w:r>
         <w:rPr>
-          <w:rFonts w:ascii="Liberation Serif" w:hAnsi="Liberation Serif"/>
-          <w:b w:val="false"/>
-          <w:bCs w:val="false"/>
-          <w:i w:val="false"/>
-          <w:caps w:val="false"/>
-          <w:smallCaps w:val="false"/>
-          <w:strike w:val="false"/>
-          <w:dstrike w:val="false"/>
-          <w:color w:val="000000"/>
-          <w:sz w:val="24"/>
-          <w:szCs w:val="24"/>
-          <w:u w:val="none"/>
-          <w:effect w:val="none"/>
-        </w:rPr>
-        <w:t>Source: stackoverflow</w:t>
-      </w:r>
-    </w:p>
-    <w:p>
-      <w:pPr>
-        <w:pStyle w:val="Normal"/>
-        <w:jc w:val="left"/>
-        <w:rPr>
-          <w:rFonts w:ascii="Liberation Serif" w:hAnsi="Liberation Serif"/>
-          <w:i w:val="false"/>
-          <w:caps w:val="false"/>
-          <w:smallCaps w:val="false"/>
-          <w:strike w:val="false"/>
-          <w:dstrike w:val="false"/>
-          <w:color w:val="000000"/>
-          <w:effect w:val="none"/>
-        </w:rPr>
-      </w:pPr>
-      <w:r>
-        <w:rPr>
-          <w:b w:val="false"/>
-          <w:bCs w:val="false"/>
-          <w:sz w:val="24"/>
-          <w:szCs w:val="24"/>
-          <w:u w:val="none"/>
-        </w:rPr>
-      </w:r>
-    </w:p>
-    <w:p>
-      <w:pPr>
-        <w:pStyle w:val="Normal"/>
-        <w:jc w:val="left"/>
-        <w:rPr>
-          <w:b w:val="false"/>
-          <w:b w:val="false"/>
-          <w:bCs w:val="false"/>
-          <w:sz w:val="24"/>
-          <w:szCs w:val="24"/>
-          <w:u w:val="none"/>
-        </w:rPr>
-      </w:pPr>
-      <w:r>
-        <w:rPr>
-          <w:rFonts w:ascii="Liberation Serif" w:hAnsi="Liberation Serif"/>
+          <w:b w:val="false"/>
+          <w:bCs w:val="false"/>
+          <w:i w:val="false"/>
+          <w:caps w:val="false"/>
+          <w:smallCaps w:val="false"/>
+          <w:strike w:val="false"/>
+          <w:dstrike w:val="false"/>
+          <w:color w:val="000000"/>
+          <w:sz w:val="24"/>
+          <w:szCs w:val="24"/>
+          <w:u w:val="none"/>
+          <w:effect w:val="none"/>
+        </w:rPr>
+        <w:t>S</w:t>
+      </w:r>
+      <w:r>
+        <w:rPr>
+          <w:b w:val="false"/>
+          <w:bCs w:val="false"/>
+          <w:i w:val="false"/>
+          <w:caps w:val="false"/>
+          <w:smallCaps w:val="false"/>
+          <w:strike w:val="false"/>
+          <w:dstrike w:val="false"/>
+          <w:color w:val="000000"/>
+          <w:sz w:val="24"/>
+          <w:szCs w:val="24"/>
+          <w:u w:val="none"/>
+          <w:effect w:val="none"/>
+        </w:rPr>
+        <w:t>ource: stackoverflow</w:t>
+      </w:r>
+    </w:p>
+    <w:p>
+      <w:pPr>
+        <w:pStyle w:val="Normal"/>
+        <w:jc w:val="left"/>
+        <w:rPr>
+          <w:rFonts w:ascii="Liberation Serif" w:hAnsi="Liberation Serif"/>
+          <w:i w:val="false"/>
+          <w:i w:val="false"/>
+          <w:caps w:val="false"/>
+          <w:smallCaps w:val="false"/>
+          <w:strike w:val="false"/>
+          <w:dstrike w:val="false"/>
+          <w:color w:val="000000"/>
+          <w:effect w:val="none"/>
+        </w:rPr>
+      </w:pPr>
+      <w:r>
+        <w:rPr>
+          <w:i w:val="false"/>
+          <w:caps w:val="false"/>
+          <w:smallCaps w:val="false"/>
+          <w:strike w:val="false"/>
+          <w:dstrike w:val="false"/>
+          <w:color w:val="000000"/>
+          <w:effect w:val="none"/>
+        </w:rPr>
+      </w:r>
+    </w:p>
+    <w:p>
+      <w:pPr>
+        <w:pStyle w:val="Normal"/>
+        <w:jc w:val="left"/>
+        <w:rPr>
+          <w:b w:val="false"/>
+          <w:b w:val="false"/>
+          <w:bCs w:val="false"/>
+          <w:sz w:val="24"/>
+          <w:szCs w:val="24"/>
+          <w:u w:val="none"/>
+        </w:rPr>
+      </w:pPr>
+      <w:r>
+        <w:rPr>
           <w:b w:val="false"/>
           <w:bCs w:val="false"/>
           <w:i w:val="false"/>
@@ -3545,21 +3634,24 @@
         <w:rPr>
           <w:rFonts w:ascii="Liberation Serif" w:hAnsi="Liberation Serif"/>
           <w:i w:val="false"/>
-          <w:caps w:val="false"/>
-          <w:smallCaps w:val="false"/>
-          <w:strike w:val="false"/>
-          <w:dstrike w:val="false"/>
-          <w:color w:val="000000"/>
-          <w:effect w:val="none"/>
-        </w:rPr>
-      </w:pPr>
-      <w:r>
-        <w:rPr>
-          <w:b w:val="false"/>
-          <w:bCs w:val="false"/>
-          <w:sz w:val="24"/>
-          <w:szCs w:val="24"/>
-          <w:u w:val="none"/>
+          <w:i w:val="false"/>
+          <w:caps w:val="false"/>
+          <w:smallCaps w:val="false"/>
+          <w:strike w:val="false"/>
+          <w:dstrike w:val="false"/>
+          <w:color w:val="000000"/>
+          <w:effect w:val="none"/>
+        </w:rPr>
+      </w:pPr>
+      <w:r>
+        <w:rPr>
+          <w:i w:val="false"/>
+          <w:caps w:val="false"/>
+          <w:smallCaps w:val="false"/>
+          <w:strike w:val="false"/>
+          <w:dstrike w:val="false"/>
+          <w:color w:val="000000"/>
+          <w:effect w:val="none"/>
         </w:rPr>
         <w:drawing>
           <wp:anchor behindDoc="0" distT="0" distB="0" distL="0" distR="0" simplePos="0" locked="0" layoutInCell="1" allowOverlap="1" relativeHeight="13">
@@ -3623,7 +3715,6 @@
       </w:pPr>
       <w:r>
         <w:rPr>
-          <w:rFonts w:ascii="Liberation Serif" w:hAnsi="Liberation Serif"/>
           <w:b w:val="false"/>
           <w:bCs w:val="false"/>
           <w:i w:val="false"/>
@@ -3655,7 +3746,6 @@
       </w:pPr>
       <w:r>
         <w:rPr>
-          <w:rFonts w:ascii="Liberation Serif" w:hAnsi="Liberation Serif"/>
           <w:b w:val="false"/>
           <w:bCs w:val="false"/>
           <w:i w:val="false"/>
@@ -3687,7 +3777,6 @@
       </w:pPr>
       <w:r>
         <w:rPr>
-          <w:rFonts w:ascii="Liberation Serif" w:hAnsi="Liberation Serif"/>
           <w:b w:val="false"/>
           <w:bCs w:val="false"/>
           <w:i w:val="false"/>
@@ -3719,39 +3808,30 @@
       </w:pPr>
       <w:r>
         <w:rPr>
-          <w:rFonts w:ascii="Liberation Serif" w:hAnsi="Liberation Serif"/>
-          <w:b w:val="false"/>
-          <w:bCs w:val="false"/>
-          <w:i w:val="false"/>
-          <w:caps w:val="false"/>
-          <w:smallCaps w:val="false"/>
-          <w:strike w:val="false"/>
-          <w:dstrike w:val="false"/>
-          <w:color w:val="000000"/>
-          <w:sz w:val="24"/>
-          <w:szCs w:val="24"/>
-          <w:u w:val="none"/>
-          <w:effect w:val="none"/>
-        </w:rPr>
-        <w:t>It is used for flow controlling  in TCP</w:t>
-      </w:r>
-    </w:p>
-    <w:p>
-      <w:pPr>
-        <w:pStyle w:val="Normal"/>
-        <w:jc w:val="left"/>
-        <w:rPr>
-          <w:b w:val="false"/>
-          <w:b w:val="false"/>
-          <w:bCs w:val="false"/>
-          <w:sz w:val="24"/>
-          <w:szCs w:val="24"/>
-          <w:u w:val="none"/>
-        </w:rPr>
-      </w:pPr>
-      <w:r>
-        <w:rPr>
-          <w:rFonts w:ascii="Liberation Serif" w:hAnsi="Liberation Serif"/>
+          <w:b w:val="false"/>
+          <w:bCs w:val="false"/>
+          <w:i w:val="false"/>
+          <w:caps w:val="false"/>
+          <w:smallCaps w:val="false"/>
+          <w:strike w:val="false"/>
+          <w:dstrike w:val="false"/>
+          <w:color w:val="000000"/>
+          <w:sz w:val="24"/>
+          <w:szCs w:val="24"/>
+          <w:u w:val="none"/>
+          <w:effect w:val="none"/>
+        </w:rPr>
+        <w:t>It is used for flow controlling in TCP</w:t>
+      </w:r>
+    </w:p>
+    <w:p>
+      <w:pPr>
+        <w:pStyle w:val="Normal"/>
+        <w:jc w:val="left"/>
+        <w:rPr/>
+      </w:pPr>
+      <w:r>
+        <w:rPr>
           <w:b w:val="false"/>
           <w:bCs w:val="false"/>
           <w:i w:val="false"/>
@@ -3771,7 +3851,6 @@
         <w:r>
           <w:rPr>
             <w:rStyle w:val="InternetLink"/>
-            <w:rFonts w:ascii="Liberation Serif" w:hAnsi="Liberation Serif"/>
             <w:b w:val="false"/>
             <w:bCs w:val="false"/>
             <w:i w:val="false"/>
@@ -3804,7 +3883,6 @@
       </w:pPr>
       <w:r>
         <w:rPr>
-          <w:rFonts w:ascii="Liberation Serif" w:hAnsi="Liberation Serif"/>
           <w:b w:val="false"/>
           <w:bCs w:val="false"/>
           <w:i w:val="false"/>
@@ -3825,25 +3903,2356 @@
       <w:pPr>
         <w:pStyle w:val="Normal"/>
         <w:jc w:val="left"/>
-        <w:rPr>
-          <w:rFonts w:ascii="Liberation Serif" w:hAnsi="Liberation Serif"/>
-          <w:i w:val="false"/>
-          <w:caps w:val="false"/>
-          <w:smallCaps w:val="false"/>
-          <w:strike w:val="false"/>
-          <w:dstrike w:val="false"/>
-          <w:color w:val="000000"/>
-          <w:effect w:val="none"/>
-        </w:rPr>
-      </w:pPr>
-      <w:r>
-        <w:rPr>
-          <w:b w:val="false"/>
-          <w:bCs w:val="false"/>
-          <w:sz w:val="24"/>
-          <w:szCs w:val="24"/>
-          <w:u w:val="none"/>
-        </w:rPr>
+        <w:rPr/>
+      </w:pPr>
+      <w:r>
+        <w:rPr/>
+      </w:r>
+    </w:p>
+    <w:p>
+      <w:pPr>
+        <w:pStyle w:val="Normal"/>
+        <w:jc w:val="left"/>
+        <w:rPr/>
+      </w:pPr>
+      <w:r>
+        <w:rPr>
+          <w:b w:val="false"/>
+          <w:bCs w:val="false"/>
+          <w:i w:val="false"/>
+          <w:caps w:val="false"/>
+          <w:smallCaps w:val="false"/>
+          <w:strike w:val="false"/>
+          <w:dstrike w:val="false"/>
+          <w:color w:val="000000"/>
+          <w:sz w:val="48"/>
+          <w:szCs w:val="48"/>
+          <w:u w:val="none"/>
+          <w:effect w:val="none"/>
+        </w:rPr>
+        <w:t>Exp</w:t>
+      </w:r>
+      <w:r>
+        <w:rPr>
+          <w:b w:val="false"/>
+          <w:bCs w:val="false"/>
+          <w:i w:val="false"/>
+          <w:caps w:val="false"/>
+          <w:smallCaps w:val="false"/>
+          <w:strike w:val="false"/>
+          <w:dstrike w:val="false"/>
+          <w:color w:val="000000"/>
+          <w:sz w:val="48"/>
+          <w:szCs w:val="48"/>
+          <w:u w:val="none"/>
+          <w:effect w:val="none"/>
+        </w:rPr>
+        <w:t xml:space="preserve">Bonus </w:t>
+      </w:r>
+    </w:p>
+    <w:p>
+      <w:pPr>
+        <w:pStyle w:val="Normal"/>
+        <w:jc w:val="left"/>
+        <w:rPr>
+          <w:sz w:val="24"/>
+          <w:szCs w:val="24"/>
+        </w:rPr>
+      </w:pPr>
+      <w:r>
+        <w:rPr>
+          <w:b w:val="false"/>
+          <w:bCs w:val="false"/>
+          <w:i w:val="false"/>
+          <w:caps w:val="false"/>
+          <w:smallCaps w:val="false"/>
+          <w:strike w:val="false"/>
+          <w:dstrike w:val="false"/>
+          <w:color w:val="000000"/>
+          <w:sz w:val="24"/>
+          <w:szCs w:val="24"/>
+          <w:u w:val="none"/>
+          <w:effect w:val="none"/>
+        </w:rPr>
+        <w:t>1.</w:t>
+      </w:r>
+    </w:p>
+    <w:p>
+      <w:pPr>
+        <w:pStyle w:val="Normal"/>
+        <w:jc w:val="left"/>
+        <w:rPr>
+          <w:sz w:val="24"/>
+          <w:szCs w:val="24"/>
+        </w:rPr>
+      </w:pPr>
+      <w:r>
+        <w:rPr>
+          <w:b w:val="false"/>
+          <w:bCs w:val="false"/>
+          <w:i w:val="false"/>
+          <w:caps w:val="false"/>
+          <w:smallCaps w:val="false"/>
+          <w:strike w:val="false"/>
+          <w:dstrike w:val="false"/>
+          <w:color w:val="000000"/>
+          <w:sz w:val="24"/>
+          <w:szCs w:val="24"/>
+          <w:u w:val="none"/>
+          <w:effect w:val="none"/>
+        </w:rPr>
+        <w:t>Find and mark the interface names of switch on the topology you created in previous experiments. (Mark the names on the green labels of the following picture.)</w:t>
+      </w:r>
+    </w:p>
+    <w:p>
+      <w:pPr>
+        <w:pStyle w:val="Normal"/>
+        <w:jc w:val="left"/>
+        <w:rPr>
+          <w:rFonts w:ascii="Liberation Serif" w:hAnsi="Liberation Serif"/>
+          <w:b w:val="false"/>
+          <w:b w:val="false"/>
+          <w:bCs w:val="false"/>
+          <w:i w:val="false"/>
+          <w:i w:val="false"/>
+          <w:caps w:val="false"/>
+          <w:smallCaps w:val="false"/>
+          <w:strike w:val="false"/>
+          <w:dstrike w:val="false"/>
+          <w:color w:val="000000"/>
+          <w:u w:val="none"/>
+          <w:effect w:val="none"/>
+        </w:rPr>
+      </w:pPr>
+      <w:r>
+        <w:rPr>
+          <w:sz w:val="24"/>
+          <w:szCs w:val="24"/>
+        </w:rPr>
+      </w:r>
+    </w:p>
+    <w:p>
+      <w:pPr>
+        <w:pStyle w:val="Normal"/>
+        <w:jc w:val="left"/>
+        <w:rPr>
+          <w:sz w:val="24"/>
+          <w:szCs w:val="24"/>
+        </w:rPr>
+      </w:pPr>
+      <w:r>
+        <w:rPr>
+          <w:b w:val="false"/>
+          <w:bCs w:val="false"/>
+          <w:i w:val="false"/>
+          <w:caps w:val="false"/>
+          <w:smallCaps w:val="false"/>
+          <w:strike w:val="false"/>
+          <w:dstrike w:val="false"/>
+          <w:color w:val="000000"/>
+          <w:sz w:val="24"/>
+          <w:szCs w:val="24"/>
+          <w:u w:val="none"/>
+          <w:effect w:val="none"/>
+        </w:rPr>
+        <w:t>Ans:</w:t>
+      </w:r>
+    </w:p>
+    <w:p>
+      <w:pPr>
+        <w:pStyle w:val="Normal"/>
+        <w:jc w:val="left"/>
+        <w:rPr>
+          <w:sz w:val="24"/>
+          <w:szCs w:val="24"/>
+        </w:rPr>
+      </w:pPr>
+      <w:r>
+        <w:rPr>
+          <w:b w:val="false"/>
+          <w:bCs w:val="false"/>
+          <w:i w:val="false"/>
+          <w:caps w:val="false"/>
+          <w:smallCaps w:val="false"/>
+          <w:strike w:val="false"/>
+          <w:dstrike w:val="false"/>
+          <w:color w:val="000000"/>
+          <w:sz w:val="24"/>
+          <w:szCs w:val="24"/>
+          <w:u w:val="none"/>
+          <w:effect w:val="none"/>
+        </w:rPr>
+        <w:t>Consider the time sequence of wireshark from top to down of sending the data b/w h1,h3 with the following picture.</w:t>
+      </w:r>
+    </w:p>
+    <w:p>
+      <w:pPr>
+        <w:pStyle w:val="Normal"/>
+        <w:jc w:val="left"/>
+        <w:rPr>
+          <w:sz w:val="24"/>
+          <w:szCs w:val="24"/>
+        </w:rPr>
+      </w:pPr>
+      <w:r>
+        <w:rPr>
+          <w:b w:val="false"/>
+          <w:bCs w:val="false"/>
+          <w:i w:val="false"/>
+          <w:caps w:val="false"/>
+          <w:smallCaps w:val="false"/>
+          <w:strike w:val="false"/>
+          <w:dstrike w:val="false"/>
+          <w:color w:val="000000"/>
+          <w:sz w:val="24"/>
+          <w:szCs w:val="24"/>
+          <w:u w:val="none"/>
+          <w:effect w:val="none"/>
+        </w:rPr>
+        <w:t>The data is transmitted in the blue line, either from h1 to h3 or from h3 to h1</w:t>
+      </w:r>
+    </w:p>
+    <w:p>
+      <w:pPr>
+        <w:pStyle w:val="Normal"/>
+        <w:jc w:val="left"/>
+        <w:rPr>
+          <w:sz w:val="24"/>
+        </w:rPr>
+      </w:pPr>
+      <w:r>
+        <w:rPr>
+          <w:b w:val="false"/>
+          <w:bCs w:val="false"/>
+          <w:i w:val="false"/>
+          <w:caps w:val="false"/>
+          <w:smallCaps w:val="false"/>
+          <w:strike w:val="false"/>
+          <w:dstrike w:val="false"/>
+          <w:color w:val="000000"/>
+          <w:sz w:val="24"/>
+          <w:szCs w:val="24"/>
+          <w:u w:val="none"/>
+          <w:effect w:val="none"/>
+        </w:rPr>
+        <w:t xml:space="preserve">Take an example of data from h1 to h3, the only road the data does not pass is s2h2, hence path of data transmission is </w:t>
+      </w:r>
+      <w:r>
+        <w:rPr>
+          <w:b w:val="false"/>
+          <w:bCs w:val="false"/>
+          <w:i w:val="false"/>
+          <w:caps w:val="false"/>
+          <w:smallCaps w:val="false"/>
+          <w:strike w:val="false"/>
+          <w:dstrike w:val="false"/>
+          <w:color w:val="000000"/>
+          <w:spacing w:val="0"/>
+          <w:sz w:val="23"/>
+          <w:u w:val="none"/>
+          <w:effect w:val="none"/>
+        </w:rPr>
+        <w:t xml:space="preserve">h1s1→s1s2→s2s3→s3h3 </w:t>
+      </w:r>
+      <w:r>
+        <w:rPr>
+          <w:b w:val="false"/>
+          <w:bCs w:val="false"/>
+          <w:i w:val="false"/>
+          <w:caps w:val="false"/>
+          <w:smallCaps w:val="false"/>
+          <w:strike w:val="false"/>
+          <w:dstrike w:val="false"/>
+          <w:color w:val="000000"/>
+          <w:spacing w:val="0"/>
+          <w:sz w:val="23"/>
+          <w:u w:val="none"/>
+          <w:effect w:val="none"/>
+        </w:rPr>
+        <w:t>using this sequence, I can identify the label of each interface if the switch.</w:t>
+      </w:r>
+      <w:r>
+        <w:rPr>
+          <w:b w:val="false"/>
+          <w:bCs w:val="false"/>
+          <w:i w:val="false"/>
+          <w:caps w:val="false"/>
+          <w:smallCaps w:val="false"/>
+          <w:strike w:val="false"/>
+          <w:dstrike w:val="false"/>
+          <w:color w:val="000000"/>
+          <w:sz w:val="24"/>
+          <w:szCs w:val="24"/>
+          <w:u w:val="none"/>
+          <w:effect w:val="none"/>
+        </w:rPr>
+        <w:t xml:space="preserve"> </w:t>
+      </w:r>
+    </w:p>
+    <w:p>
+      <w:pPr>
+        <w:pStyle w:val="Normal"/>
+        <w:jc w:val="left"/>
+        <w:rPr>
+          <w:sz w:val="24"/>
+        </w:rPr>
+      </w:pPr>
+      <w:r>
+        <w:rPr>
+          <w:b w:val="false"/>
+          <w:bCs w:val="false"/>
+          <w:i w:val="false"/>
+          <w:caps w:val="false"/>
+          <w:smallCaps w:val="false"/>
+          <w:strike w:val="false"/>
+          <w:dstrike w:val="false"/>
+          <w:color w:val="000000"/>
+          <w:sz w:val="24"/>
+          <w:szCs w:val="24"/>
+          <w:u w:val="none"/>
+          <w:effect w:val="none"/>
+        </w:rPr>
+        <w:t>The following picture shows the result, and timing from start to end.</w:t>
+      </w:r>
+    </w:p>
+    <w:p>
+      <w:pPr>
+        <w:pStyle w:val="Normal"/>
+        <w:jc w:val="left"/>
+        <w:rPr>
+          <w:sz w:val="24"/>
+        </w:rPr>
+      </w:pPr>
+      <w:r>
+        <w:rPr>
+          <w:b w:val="false"/>
+          <w:bCs w:val="false"/>
+          <w:i w:val="false"/>
+          <w:caps w:val="false"/>
+          <w:smallCaps w:val="false"/>
+          <w:strike w:val="false"/>
+          <w:dstrike w:val="false"/>
+          <w:color w:val="000000"/>
+          <w:sz w:val="24"/>
+          <w:szCs w:val="24"/>
+          <w:u w:val="none"/>
+          <w:effect w:val="none"/>
+        </w:rPr>
+        <w:t>(Note, the time sequence does not listed in ascending order since there are many switch interfaces to be detected by the wireshark at the same time, however, we can still find the connectivity of the topology where each of the interface of the switch should be.)</w:t>
+      </w:r>
+    </w:p>
+    <w:p>
+      <w:pPr>
+        <w:pStyle w:val="Normal"/>
+        <w:jc w:val="left"/>
+        <w:rPr>
+          <w:rFonts w:ascii="Liberation Serif" w:hAnsi="Liberation Serif"/>
+          <w:b w:val="false"/>
+          <w:b w:val="false"/>
+          <w:bCs w:val="false"/>
+          <w:i w:val="false"/>
+          <w:i w:val="false"/>
+          <w:caps w:val="false"/>
+          <w:smallCaps w:val="false"/>
+          <w:strike w:val="false"/>
+          <w:dstrike w:val="false"/>
+          <w:color w:val="000000"/>
+          <w:sz w:val="21"/>
+          <w:szCs w:val="24"/>
+          <w:u w:val="none"/>
+          <w:effect w:val="none"/>
+        </w:rPr>
+      </w:pPr>
+      <w:r>
+        <w:rPr>
+          <w:sz w:val="24"/>
+        </w:rPr>
+        <w:drawing>
+          <wp:anchor behindDoc="0" distT="0" distB="0" distL="0" distR="0" simplePos="0" locked="0" layoutInCell="1" allowOverlap="1" relativeHeight="14">
+            <wp:simplePos x="0" y="0"/>
+            <wp:positionH relativeFrom="column">
+              <wp:posOffset>36830</wp:posOffset>
+            </wp:positionH>
+            <wp:positionV relativeFrom="paragraph">
+              <wp:posOffset>43180</wp:posOffset>
+            </wp:positionV>
+            <wp:extent cx="5730240" cy="541020"/>
+            <wp:effectExtent l="0" t="0" r="0" b="0"/>
+            <wp:wrapSquare wrapText="largest"/>
+            <wp:docPr id="13" name="Image14" descr=""/>
+            <wp:cNvGraphicFramePr>
+              <a:graphicFrameLocks xmlns:a="http://schemas.openxmlformats.org/drawingml/2006/main" noChangeAspect="1"/>
+            </wp:cNvGraphicFramePr>
+            <a:graphic xmlns:a="http://schemas.openxmlformats.org/drawingml/2006/main">
+              <a:graphicData uri="http://schemas.openxmlformats.org/drawingml/2006/picture">
+                <pic:pic xmlns:pic="http://schemas.openxmlformats.org/drawingml/2006/picture">
+                  <pic:nvPicPr>
+                    <pic:cNvPr id="13" name="Image14" descr=""/>
+                    <pic:cNvPicPr>
+                      <a:picLocks noChangeAspect="1" noChangeArrowheads="1"/>
+                    </pic:cNvPicPr>
+                  </pic:nvPicPr>
+                  <pic:blipFill>
+                    <a:blip r:embed="rId15"/>
+                    <a:stretch>
+                      <a:fillRect/>
+                    </a:stretch>
+                  </pic:blipFill>
+                  <pic:spPr bwMode="auto">
+                    <a:xfrm>
+                      <a:off x="0" y="0"/>
+                      <a:ext cx="5730240" cy="541020"/>
+                    </a:xfrm>
+                    <a:prstGeom prst="rect">
+                      <a:avLst/>
+                    </a:prstGeom>
+                  </pic:spPr>
+                </pic:pic>
+              </a:graphicData>
+            </a:graphic>
+          </wp:anchor>
+        </w:drawing>
+      </w:r>
+    </w:p>
+    <w:p>
+      <w:pPr>
+        <w:pStyle w:val="Normal"/>
+        <w:jc w:val="left"/>
+        <w:rPr>
+          <w:rFonts w:ascii="Liberation Serif" w:hAnsi="Liberation Serif"/>
+          <w:b w:val="false"/>
+          <w:b w:val="false"/>
+          <w:bCs w:val="false"/>
+          <w:i w:val="false"/>
+          <w:i w:val="false"/>
+          <w:caps w:val="false"/>
+          <w:smallCaps w:val="false"/>
+          <w:strike w:val="false"/>
+          <w:dstrike w:val="false"/>
+          <w:color w:val="000000"/>
+          <w:u w:val="none"/>
+          <w:effect w:val="none"/>
+        </w:rPr>
+      </w:pPr>
+      <w:r>
+        <w:rPr>
+          <w:sz w:val="24"/>
+          <w:szCs w:val="24"/>
+        </w:rPr>
+      </w:r>
+    </w:p>
+    <w:p>
+      <w:pPr>
+        <w:pStyle w:val="Normal"/>
+        <w:jc w:val="left"/>
+        <w:rPr>
+          <w:rFonts w:ascii="Liberation Serif" w:hAnsi="Liberation Serif"/>
+          <w:b w:val="false"/>
+          <w:b w:val="false"/>
+          <w:bCs w:val="false"/>
+          <w:i w:val="false"/>
+          <w:i w:val="false"/>
+          <w:caps w:val="false"/>
+          <w:smallCaps w:val="false"/>
+          <w:strike w:val="false"/>
+          <w:dstrike w:val="false"/>
+          <w:color w:val="000000"/>
+          <w:u w:val="none"/>
+          <w:effect w:val="none"/>
+        </w:rPr>
+      </w:pPr>
+      <w:r>
+        <w:rPr>
+          <w:sz w:val="24"/>
+          <w:szCs w:val="24"/>
+        </w:rPr>
+      </w:r>
+    </w:p>
+    <w:p>
+      <w:pPr>
+        <w:pStyle w:val="Normal"/>
+        <w:jc w:val="left"/>
+        <w:rPr>
+          <w:rFonts w:ascii="Liberation Serif" w:hAnsi="Liberation Serif"/>
+          <w:b w:val="false"/>
+          <w:b w:val="false"/>
+          <w:bCs w:val="false"/>
+          <w:i w:val="false"/>
+          <w:i w:val="false"/>
+          <w:caps w:val="false"/>
+          <w:smallCaps w:val="false"/>
+          <w:strike w:val="false"/>
+          <w:dstrike w:val="false"/>
+          <w:color w:val="000000"/>
+          <w:u w:val="none"/>
+          <w:effect w:val="none"/>
+        </w:rPr>
+      </w:pPr>
+      <w:r>
+        <w:rPr>
+          <w:sz w:val="24"/>
+          <w:szCs w:val="24"/>
+        </w:rPr>
+      </w:r>
+    </w:p>
+    <w:p>
+      <w:pPr>
+        <w:pStyle w:val="Normal"/>
+        <w:jc w:val="left"/>
+        <w:rPr>
+          <w:sz w:val="24"/>
+          <w:szCs w:val="24"/>
+        </w:rPr>
+      </w:pPr>
+      <w:r>
+        <w:rPr>
+          <w:b w:val="false"/>
+          <w:bCs w:val="false"/>
+          <w:i w:val="false"/>
+          <w:caps w:val="false"/>
+          <w:smallCaps w:val="false"/>
+          <w:strike w:val="false"/>
+          <w:dstrike w:val="false"/>
+          <w:color w:val="000000"/>
+          <w:sz w:val="24"/>
+          <w:szCs w:val="24"/>
+          <w:u w:val="none"/>
+          <w:effect w:val="none"/>
+        </w:rPr>
+        <w:t>First, h1s1 and the label is s1-eth1</w:t>
+      </w:r>
+    </w:p>
+    <w:p>
+      <w:pPr>
+        <w:pStyle w:val="Normal"/>
+        <w:jc w:val="left"/>
+        <w:rPr>
+          <w:rFonts w:ascii="Liberation Serif" w:hAnsi="Liberation Serif"/>
+          <w:b w:val="false"/>
+          <w:b w:val="false"/>
+          <w:bCs w:val="false"/>
+          <w:i w:val="false"/>
+          <w:i w:val="false"/>
+          <w:caps w:val="false"/>
+          <w:smallCaps w:val="false"/>
+          <w:strike w:val="false"/>
+          <w:dstrike w:val="false"/>
+          <w:color w:val="000000"/>
+          <w:u w:val="none"/>
+          <w:effect w:val="none"/>
+        </w:rPr>
+      </w:pPr>
+      <w:r>
+        <w:rPr>
+          <w:sz w:val="24"/>
+          <w:szCs w:val="24"/>
+        </w:rPr>
+      </w:r>
+    </w:p>
+    <w:p>
+      <w:pPr>
+        <w:pStyle w:val="Normal"/>
+        <w:jc w:val="left"/>
+        <w:rPr>
+          <w:rFonts w:ascii="Liberation Serif" w:hAnsi="Liberation Serif"/>
+          <w:b w:val="false"/>
+          <w:b w:val="false"/>
+          <w:bCs w:val="false"/>
+          <w:i w:val="false"/>
+          <w:i w:val="false"/>
+          <w:caps w:val="false"/>
+          <w:smallCaps w:val="false"/>
+          <w:strike w:val="false"/>
+          <w:dstrike w:val="false"/>
+          <w:color w:val="000000"/>
+          <w:u w:val="none"/>
+          <w:effect w:val="none"/>
+        </w:rPr>
+      </w:pPr>
+      <w:r>
+        <w:rPr>
+          <w:sz w:val="24"/>
+          <w:szCs w:val="24"/>
+        </w:rPr>
+        <w:drawing>
+          <wp:anchor behindDoc="0" distT="0" distB="0" distL="0" distR="0" simplePos="0" locked="0" layoutInCell="1" allowOverlap="1" relativeHeight="15">
+            <wp:simplePos x="0" y="0"/>
+            <wp:positionH relativeFrom="column">
+              <wp:posOffset>24765</wp:posOffset>
+            </wp:positionH>
+            <wp:positionV relativeFrom="paragraph">
+              <wp:posOffset>64770</wp:posOffset>
+            </wp:positionV>
+            <wp:extent cx="4808220" cy="533400"/>
+            <wp:effectExtent l="0" t="0" r="0" b="0"/>
+            <wp:wrapSquare wrapText="largest"/>
+            <wp:docPr id="14" name="Image15" descr=""/>
+            <wp:cNvGraphicFramePr>
+              <a:graphicFrameLocks xmlns:a="http://schemas.openxmlformats.org/drawingml/2006/main" noChangeAspect="1"/>
+            </wp:cNvGraphicFramePr>
+            <a:graphic xmlns:a="http://schemas.openxmlformats.org/drawingml/2006/main">
+              <a:graphicData uri="http://schemas.openxmlformats.org/drawingml/2006/picture">
+                <pic:pic xmlns:pic="http://schemas.openxmlformats.org/drawingml/2006/picture">
+                  <pic:nvPicPr>
+                    <pic:cNvPr id="14" name="Image15" descr=""/>
+                    <pic:cNvPicPr>
+                      <a:picLocks noChangeAspect="1" noChangeArrowheads="1"/>
+                    </pic:cNvPicPr>
+                  </pic:nvPicPr>
+                  <pic:blipFill>
+                    <a:blip r:embed="rId16"/>
+                    <a:stretch>
+                      <a:fillRect/>
+                    </a:stretch>
+                  </pic:blipFill>
+                  <pic:spPr bwMode="auto">
+                    <a:xfrm>
+                      <a:off x="0" y="0"/>
+                      <a:ext cx="4808220" cy="533400"/>
+                    </a:xfrm>
+                    <a:prstGeom prst="rect">
+                      <a:avLst/>
+                    </a:prstGeom>
+                  </pic:spPr>
+                </pic:pic>
+              </a:graphicData>
+            </a:graphic>
+          </wp:anchor>
+        </w:drawing>
+      </w:r>
+    </w:p>
+    <w:p>
+      <w:pPr>
+        <w:pStyle w:val="Normal"/>
+        <w:jc w:val="left"/>
+        <w:rPr>
+          <w:rFonts w:ascii="Liberation Serif" w:hAnsi="Liberation Serif"/>
+          <w:b w:val="false"/>
+          <w:b w:val="false"/>
+          <w:bCs w:val="false"/>
+          <w:i w:val="false"/>
+          <w:i w:val="false"/>
+          <w:caps w:val="false"/>
+          <w:smallCaps w:val="false"/>
+          <w:strike w:val="false"/>
+          <w:dstrike w:val="false"/>
+          <w:color w:val="000000"/>
+          <w:u w:val="none"/>
+          <w:effect w:val="none"/>
+        </w:rPr>
+      </w:pPr>
+      <w:r>
+        <w:rPr>
+          <w:sz w:val="24"/>
+          <w:szCs w:val="24"/>
+        </w:rPr>
+      </w:r>
+    </w:p>
+    <w:p>
+      <w:pPr>
+        <w:pStyle w:val="Normal"/>
+        <w:jc w:val="left"/>
+        <w:rPr>
+          <w:rFonts w:ascii="Liberation Serif" w:hAnsi="Liberation Serif"/>
+          <w:b w:val="false"/>
+          <w:b w:val="false"/>
+          <w:bCs w:val="false"/>
+          <w:i w:val="false"/>
+          <w:i w:val="false"/>
+          <w:caps w:val="false"/>
+          <w:smallCaps w:val="false"/>
+          <w:strike w:val="false"/>
+          <w:dstrike w:val="false"/>
+          <w:color w:val="000000"/>
+          <w:u w:val="none"/>
+          <w:effect w:val="none"/>
+        </w:rPr>
+      </w:pPr>
+      <w:r>
+        <w:rPr>
+          <w:sz w:val="24"/>
+          <w:szCs w:val="24"/>
+        </w:rPr>
+      </w:r>
+    </w:p>
+    <w:p>
+      <w:pPr>
+        <w:pStyle w:val="Normal"/>
+        <w:jc w:val="left"/>
+        <w:rPr>
+          <w:rFonts w:ascii="Liberation Serif" w:hAnsi="Liberation Serif"/>
+          <w:b w:val="false"/>
+          <w:b w:val="false"/>
+          <w:bCs w:val="false"/>
+          <w:i w:val="false"/>
+          <w:i w:val="false"/>
+          <w:caps w:val="false"/>
+          <w:smallCaps w:val="false"/>
+          <w:strike w:val="false"/>
+          <w:dstrike w:val="false"/>
+          <w:color w:val="000000"/>
+          <w:u w:val="none"/>
+          <w:effect w:val="none"/>
+        </w:rPr>
+      </w:pPr>
+      <w:r>
+        <w:rPr>
+          <w:sz w:val="24"/>
+          <w:szCs w:val="24"/>
+        </w:rPr>
+      </w:r>
+    </w:p>
+    <w:p>
+      <w:pPr>
+        <w:pStyle w:val="Normal"/>
+        <w:jc w:val="left"/>
+        <w:rPr>
+          <w:sz w:val="24"/>
+          <w:szCs w:val="24"/>
+        </w:rPr>
+      </w:pPr>
+      <w:r>
+        <w:rPr>
+          <w:b w:val="false"/>
+          <w:bCs w:val="false"/>
+          <w:i w:val="false"/>
+          <w:caps w:val="false"/>
+          <w:smallCaps w:val="false"/>
+          <w:strike w:val="false"/>
+          <w:dstrike w:val="false"/>
+          <w:color w:val="000000"/>
+          <w:sz w:val="24"/>
+          <w:szCs w:val="24"/>
+          <w:u w:val="none"/>
+          <w:effect w:val="none"/>
+        </w:rPr>
+        <w:t>Then s1s2, first through s1-eth2</w:t>
+      </w:r>
+    </w:p>
+    <w:p>
+      <w:pPr>
+        <w:pStyle w:val="Normal"/>
+        <w:jc w:val="left"/>
+        <w:rPr>
+          <w:rFonts w:ascii="Liberation Serif" w:hAnsi="Liberation Serif"/>
+          <w:b w:val="false"/>
+          <w:b w:val="false"/>
+          <w:bCs w:val="false"/>
+          <w:i w:val="false"/>
+          <w:i w:val="false"/>
+          <w:caps w:val="false"/>
+          <w:smallCaps w:val="false"/>
+          <w:strike w:val="false"/>
+          <w:dstrike w:val="false"/>
+          <w:color w:val="000000"/>
+          <w:u w:val="none"/>
+          <w:effect w:val="none"/>
+        </w:rPr>
+      </w:pPr>
+      <w:r>
+        <w:rPr>
+          <w:sz w:val="24"/>
+          <w:szCs w:val="24"/>
+        </w:rPr>
+      </w:r>
+    </w:p>
+    <w:p>
+      <w:pPr>
+        <w:pStyle w:val="Normal"/>
+        <w:jc w:val="left"/>
+        <w:rPr>
+          <w:rFonts w:ascii="Liberation Serif" w:hAnsi="Liberation Serif"/>
+          <w:b w:val="false"/>
+          <w:b w:val="false"/>
+          <w:bCs w:val="false"/>
+          <w:i w:val="false"/>
+          <w:i w:val="false"/>
+          <w:caps w:val="false"/>
+          <w:smallCaps w:val="false"/>
+          <w:strike w:val="false"/>
+          <w:dstrike w:val="false"/>
+          <w:color w:val="000000"/>
+          <w:u w:val="none"/>
+          <w:effect w:val="none"/>
+        </w:rPr>
+      </w:pPr>
+      <w:r>
+        <w:rPr>
+          <w:sz w:val="24"/>
+          <w:szCs w:val="24"/>
+        </w:rPr>
+        <w:drawing>
+          <wp:anchor behindDoc="0" distT="0" distB="0" distL="0" distR="0" simplePos="0" locked="0" layoutInCell="1" allowOverlap="1" relativeHeight="16">
+            <wp:simplePos x="0" y="0"/>
+            <wp:positionH relativeFrom="column">
+              <wp:posOffset>38735</wp:posOffset>
+            </wp:positionH>
+            <wp:positionV relativeFrom="paragraph">
+              <wp:posOffset>635</wp:posOffset>
+            </wp:positionV>
+            <wp:extent cx="4594860" cy="609600"/>
+            <wp:effectExtent l="0" t="0" r="0" b="0"/>
+            <wp:wrapSquare wrapText="largest"/>
+            <wp:docPr id="15" name="Image16" descr=""/>
+            <wp:cNvGraphicFramePr>
+              <a:graphicFrameLocks xmlns:a="http://schemas.openxmlformats.org/drawingml/2006/main" noChangeAspect="1"/>
+            </wp:cNvGraphicFramePr>
+            <a:graphic xmlns:a="http://schemas.openxmlformats.org/drawingml/2006/main">
+              <a:graphicData uri="http://schemas.openxmlformats.org/drawingml/2006/picture">
+                <pic:pic xmlns:pic="http://schemas.openxmlformats.org/drawingml/2006/picture">
+                  <pic:nvPicPr>
+                    <pic:cNvPr id="15" name="Image16" descr=""/>
+                    <pic:cNvPicPr>
+                      <a:picLocks noChangeAspect="1" noChangeArrowheads="1"/>
+                    </pic:cNvPicPr>
+                  </pic:nvPicPr>
+                  <pic:blipFill>
+                    <a:blip r:embed="rId17"/>
+                    <a:stretch>
+                      <a:fillRect/>
+                    </a:stretch>
+                  </pic:blipFill>
+                  <pic:spPr bwMode="auto">
+                    <a:xfrm>
+                      <a:off x="0" y="0"/>
+                      <a:ext cx="4594860" cy="609600"/>
+                    </a:xfrm>
+                    <a:prstGeom prst="rect">
+                      <a:avLst/>
+                    </a:prstGeom>
+                  </pic:spPr>
+                </pic:pic>
+              </a:graphicData>
+            </a:graphic>
+          </wp:anchor>
+        </w:drawing>
+      </w:r>
+    </w:p>
+    <w:p>
+      <w:pPr>
+        <w:pStyle w:val="Normal"/>
+        <w:jc w:val="left"/>
+        <w:rPr>
+          <w:rFonts w:ascii="Liberation Serif" w:hAnsi="Liberation Serif"/>
+          <w:b w:val="false"/>
+          <w:b w:val="false"/>
+          <w:bCs w:val="false"/>
+          <w:i w:val="false"/>
+          <w:i w:val="false"/>
+          <w:caps w:val="false"/>
+          <w:smallCaps w:val="false"/>
+          <w:strike w:val="false"/>
+          <w:dstrike w:val="false"/>
+          <w:color w:val="000000"/>
+          <w:u w:val="none"/>
+          <w:effect w:val="none"/>
+        </w:rPr>
+      </w:pPr>
+      <w:r>
+        <w:rPr>
+          <w:sz w:val="24"/>
+          <w:szCs w:val="24"/>
+        </w:rPr>
+      </w:r>
+    </w:p>
+    <w:p>
+      <w:pPr>
+        <w:pStyle w:val="Normal"/>
+        <w:jc w:val="left"/>
+        <w:rPr>
+          <w:rFonts w:ascii="Liberation Serif" w:hAnsi="Liberation Serif"/>
+          <w:b w:val="false"/>
+          <w:b w:val="false"/>
+          <w:bCs w:val="false"/>
+          <w:i w:val="false"/>
+          <w:i w:val="false"/>
+          <w:caps w:val="false"/>
+          <w:smallCaps w:val="false"/>
+          <w:strike w:val="false"/>
+          <w:dstrike w:val="false"/>
+          <w:color w:val="000000"/>
+          <w:u w:val="none"/>
+          <w:effect w:val="none"/>
+        </w:rPr>
+      </w:pPr>
+      <w:r>
+        <w:rPr>
+          <w:sz w:val="24"/>
+          <w:szCs w:val="24"/>
+        </w:rPr>
+      </w:r>
+    </w:p>
+    <w:p>
+      <w:pPr>
+        <w:pStyle w:val="Normal"/>
+        <w:jc w:val="left"/>
+        <w:rPr>
+          <w:rFonts w:ascii="Liberation Serif" w:hAnsi="Liberation Serif"/>
+          <w:b w:val="false"/>
+          <w:b w:val="false"/>
+          <w:bCs w:val="false"/>
+          <w:i w:val="false"/>
+          <w:i w:val="false"/>
+          <w:caps w:val="false"/>
+          <w:smallCaps w:val="false"/>
+          <w:strike w:val="false"/>
+          <w:dstrike w:val="false"/>
+          <w:color w:val="000000"/>
+          <w:u w:val="none"/>
+          <w:effect w:val="none"/>
+        </w:rPr>
+      </w:pPr>
+      <w:r>
+        <w:rPr>
+          <w:sz w:val="24"/>
+          <w:szCs w:val="24"/>
+        </w:rPr>
+      </w:r>
+    </w:p>
+    <w:p>
+      <w:pPr>
+        <w:pStyle w:val="Normal"/>
+        <w:jc w:val="left"/>
+        <w:rPr>
+          <w:sz w:val="24"/>
+          <w:szCs w:val="24"/>
+        </w:rPr>
+      </w:pPr>
+      <w:r>
+        <w:rPr>
+          <w:b w:val="false"/>
+          <w:bCs w:val="false"/>
+          <w:i w:val="false"/>
+          <w:caps w:val="false"/>
+          <w:smallCaps w:val="false"/>
+          <w:strike w:val="false"/>
+          <w:dstrike w:val="false"/>
+          <w:color w:val="000000"/>
+          <w:sz w:val="24"/>
+          <w:szCs w:val="24"/>
+          <w:u w:val="none"/>
+          <w:effect w:val="none"/>
+        </w:rPr>
+        <w:t>Then the s2-end part of s1s2, s2-eth2</w:t>
+      </w:r>
+    </w:p>
+    <w:p>
+      <w:pPr>
+        <w:pStyle w:val="Normal"/>
+        <w:jc w:val="left"/>
+        <w:rPr>
+          <w:rFonts w:ascii="Liberation Serif" w:hAnsi="Liberation Serif"/>
+          <w:b w:val="false"/>
+          <w:b w:val="false"/>
+          <w:bCs w:val="false"/>
+          <w:i w:val="false"/>
+          <w:i w:val="false"/>
+          <w:caps w:val="false"/>
+          <w:smallCaps w:val="false"/>
+          <w:strike w:val="false"/>
+          <w:dstrike w:val="false"/>
+          <w:color w:val="000000"/>
+          <w:u w:val="none"/>
+          <w:effect w:val="none"/>
+        </w:rPr>
+      </w:pPr>
+      <w:r>
+        <w:rPr>
+          <w:sz w:val="24"/>
+          <w:szCs w:val="24"/>
+        </w:rPr>
+      </w:r>
+    </w:p>
+    <w:p>
+      <w:pPr>
+        <w:pStyle w:val="Normal"/>
+        <w:jc w:val="left"/>
+        <w:rPr>
+          <w:rFonts w:ascii="Liberation Serif" w:hAnsi="Liberation Serif"/>
+          <w:b w:val="false"/>
+          <w:b w:val="false"/>
+          <w:bCs w:val="false"/>
+          <w:i w:val="false"/>
+          <w:i w:val="false"/>
+          <w:caps w:val="false"/>
+          <w:smallCaps w:val="false"/>
+          <w:strike w:val="false"/>
+          <w:dstrike w:val="false"/>
+          <w:color w:val="000000"/>
+          <w:u w:val="none"/>
+          <w:effect w:val="none"/>
+        </w:rPr>
+      </w:pPr>
+      <w:r>
+        <w:rPr>
+          <w:sz w:val="24"/>
+          <w:szCs w:val="24"/>
+        </w:rPr>
+        <w:drawing>
+          <wp:anchor behindDoc="0" distT="0" distB="0" distL="0" distR="0" simplePos="0" locked="0" layoutInCell="1" allowOverlap="1" relativeHeight="17">
+            <wp:simplePos x="0" y="0"/>
+            <wp:positionH relativeFrom="column">
+              <wp:posOffset>35560</wp:posOffset>
+            </wp:positionH>
+            <wp:positionV relativeFrom="paragraph">
+              <wp:posOffset>635</wp:posOffset>
+            </wp:positionV>
+            <wp:extent cx="5699760" cy="548640"/>
+            <wp:effectExtent l="0" t="0" r="0" b="0"/>
+            <wp:wrapSquare wrapText="largest"/>
+            <wp:docPr id="16" name="Image17" descr=""/>
+            <wp:cNvGraphicFramePr>
+              <a:graphicFrameLocks xmlns:a="http://schemas.openxmlformats.org/drawingml/2006/main" noChangeAspect="1"/>
+            </wp:cNvGraphicFramePr>
+            <a:graphic xmlns:a="http://schemas.openxmlformats.org/drawingml/2006/main">
+              <a:graphicData uri="http://schemas.openxmlformats.org/drawingml/2006/picture">
+                <pic:pic xmlns:pic="http://schemas.openxmlformats.org/drawingml/2006/picture">
+                  <pic:nvPicPr>
+                    <pic:cNvPr id="16" name="Image17" descr=""/>
+                    <pic:cNvPicPr>
+                      <a:picLocks noChangeAspect="1" noChangeArrowheads="1"/>
+                    </pic:cNvPicPr>
+                  </pic:nvPicPr>
+                  <pic:blipFill>
+                    <a:blip r:embed="rId18"/>
+                    <a:stretch>
+                      <a:fillRect/>
+                    </a:stretch>
+                  </pic:blipFill>
+                  <pic:spPr bwMode="auto">
+                    <a:xfrm>
+                      <a:off x="0" y="0"/>
+                      <a:ext cx="5699760" cy="548640"/>
+                    </a:xfrm>
+                    <a:prstGeom prst="rect">
+                      <a:avLst/>
+                    </a:prstGeom>
+                  </pic:spPr>
+                </pic:pic>
+              </a:graphicData>
+            </a:graphic>
+          </wp:anchor>
+        </w:drawing>
+      </w:r>
+    </w:p>
+    <w:p>
+      <w:pPr>
+        <w:pStyle w:val="Normal"/>
+        <w:jc w:val="left"/>
+        <w:rPr>
+          <w:rFonts w:ascii="Liberation Serif" w:hAnsi="Liberation Serif"/>
+          <w:b w:val="false"/>
+          <w:b w:val="false"/>
+          <w:bCs w:val="false"/>
+          <w:i w:val="false"/>
+          <w:i w:val="false"/>
+          <w:caps w:val="false"/>
+          <w:smallCaps w:val="false"/>
+          <w:strike w:val="false"/>
+          <w:dstrike w:val="false"/>
+          <w:color w:val="000000"/>
+          <w:u w:val="none"/>
+          <w:effect w:val="none"/>
+        </w:rPr>
+      </w:pPr>
+      <w:r>
+        <w:rPr>
+          <w:sz w:val="24"/>
+          <w:szCs w:val="24"/>
+        </w:rPr>
+      </w:r>
+    </w:p>
+    <w:p>
+      <w:pPr>
+        <w:pStyle w:val="Normal"/>
+        <w:jc w:val="left"/>
+        <w:rPr>
+          <w:rFonts w:ascii="Liberation Serif" w:hAnsi="Liberation Serif"/>
+          <w:b w:val="false"/>
+          <w:b w:val="false"/>
+          <w:bCs w:val="false"/>
+          <w:i w:val="false"/>
+          <w:i w:val="false"/>
+          <w:caps w:val="false"/>
+          <w:smallCaps w:val="false"/>
+          <w:strike w:val="false"/>
+          <w:dstrike w:val="false"/>
+          <w:color w:val="000000"/>
+          <w:u w:val="none"/>
+          <w:effect w:val="none"/>
+        </w:rPr>
+      </w:pPr>
+      <w:r>
+        <w:rPr>
+          <w:sz w:val="24"/>
+          <w:szCs w:val="24"/>
+        </w:rPr>
+      </w:r>
+    </w:p>
+    <w:p>
+      <w:pPr>
+        <w:pStyle w:val="Normal"/>
+        <w:jc w:val="left"/>
+        <w:rPr>
+          <w:rFonts w:ascii="Liberation Serif" w:hAnsi="Liberation Serif"/>
+          <w:b w:val="false"/>
+          <w:b w:val="false"/>
+          <w:bCs w:val="false"/>
+          <w:i w:val="false"/>
+          <w:i w:val="false"/>
+          <w:caps w:val="false"/>
+          <w:smallCaps w:val="false"/>
+          <w:strike w:val="false"/>
+          <w:dstrike w:val="false"/>
+          <w:color w:val="000000"/>
+          <w:u w:val="none"/>
+          <w:effect w:val="none"/>
+        </w:rPr>
+      </w:pPr>
+      <w:r>
+        <w:rPr>
+          <w:sz w:val="24"/>
+          <w:szCs w:val="24"/>
+        </w:rPr>
+      </w:r>
+    </w:p>
+    <w:p>
+      <w:pPr>
+        <w:pStyle w:val="Normal"/>
+        <w:jc w:val="left"/>
+        <w:rPr>
+          <w:sz w:val="24"/>
+          <w:szCs w:val="24"/>
+        </w:rPr>
+      </w:pPr>
+      <w:r>
+        <w:rPr>
+          <w:b w:val="false"/>
+          <w:bCs w:val="false"/>
+          <w:i w:val="false"/>
+          <w:caps w:val="false"/>
+          <w:smallCaps w:val="false"/>
+          <w:strike w:val="false"/>
+          <w:dstrike w:val="false"/>
+          <w:color w:val="000000"/>
+          <w:sz w:val="24"/>
+          <w:szCs w:val="24"/>
+          <w:u w:val="none"/>
+          <w:effect w:val="none"/>
+        </w:rPr>
+        <w:t>Then s2s3, first through s2-eth3</w:t>
+      </w:r>
+    </w:p>
+    <w:p>
+      <w:pPr>
+        <w:pStyle w:val="Normal"/>
+        <w:jc w:val="left"/>
+        <w:rPr>
+          <w:rFonts w:ascii="Liberation Serif" w:hAnsi="Liberation Serif"/>
+          <w:b w:val="false"/>
+          <w:b w:val="false"/>
+          <w:bCs w:val="false"/>
+          <w:i w:val="false"/>
+          <w:i w:val="false"/>
+          <w:caps w:val="false"/>
+          <w:smallCaps w:val="false"/>
+          <w:strike w:val="false"/>
+          <w:dstrike w:val="false"/>
+          <w:color w:val="000000"/>
+          <w:u w:val="none"/>
+          <w:effect w:val="none"/>
+        </w:rPr>
+      </w:pPr>
+      <w:r>
+        <w:rPr>
+          <w:sz w:val="24"/>
+          <w:szCs w:val="24"/>
+        </w:rPr>
+      </w:r>
+    </w:p>
+    <w:p>
+      <w:pPr>
+        <w:pStyle w:val="Normal"/>
+        <w:jc w:val="left"/>
+        <w:rPr>
+          <w:rFonts w:ascii="Liberation Serif" w:hAnsi="Liberation Serif"/>
+          <w:b w:val="false"/>
+          <w:b w:val="false"/>
+          <w:bCs w:val="false"/>
+          <w:i w:val="false"/>
+          <w:i w:val="false"/>
+          <w:caps w:val="false"/>
+          <w:smallCaps w:val="false"/>
+          <w:strike w:val="false"/>
+          <w:dstrike w:val="false"/>
+          <w:color w:val="000000"/>
+          <w:u w:val="none"/>
+          <w:effect w:val="none"/>
+        </w:rPr>
+      </w:pPr>
+      <w:r>
+        <w:rPr>
+          <w:sz w:val="24"/>
+          <w:szCs w:val="24"/>
+        </w:rPr>
+        <w:drawing>
+          <wp:anchor behindDoc="0" distT="0" distB="0" distL="0" distR="0" simplePos="0" locked="0" layoutInCell="1" allowOverlap="1" relativeHeight="18">
+            <wp:simplePos x="0" y="0"/>
+            <wp:positionH relativeFrom="column">
+              <wp:posOffset>-1270</wp:posOffset>
+            </wp:positionH>
+            <wp:positionV relativeFrom="paragraph">
+              <wp:posOffset>635</wp:posOffset>
+            </wp:positionV>
+            <wp:extent cx="5676900" cy="556260"/>
+            <wp:effectExtent l="0" t="0" r="0" b="0"/>
+            <wp:wrapSquare wrapText="largest"/>
+            <wp:docPr id="17" name="Image18" descr=""/>
+            <wp:cNvGraphicFramePr>
+              <a:graphicFrameLocks xmlns:a="http://schemas.openxmlformats.org/drawingml/2006/main" noChangeAspect="1"/>
+            </wp:cNvGraphicFramePr>
+            <a:graphic xmlns:a="http://schemas.openxmlformats.org/drawingml/2006/main">
+              <a:graphicData uri="http://schemas.openxmlformats.org/drawingml/2006/picture">
+                <pic:pic xmlns:pic="http://schemas.openxmlformats.org/drawingml/2006/picture">
+                  <pic:nvPicPr>
+                    <pic:cNvPr id="17" name="Image18" descr=""/>
+                    <pic:cNvPicPr>
+                      <a:picLocks noChangeAspect="1" noChangeArrowheads="1"/>
+                    </pic:cNvPicPr>
+                  </pic:nvPicPr>
+                  <pic:blipFill>
+                    <a:blip r:embed="rId19"/>
+                    <a:stretch>
+                      <a:fillRect/>
+                    </a:stretch>
+                  </pic:blipFill>
+                  <pic:spPr bwMode="auto">
+                    <a:xfrm>
+                      <a:off x="0" y="0"/>
+                      <a:ext cx="5676900" cy="556260"/>
+                    </a:xfrm>
+                    <a:prstGeom prst="rect">
+                      <a:avLst/>
+                    </a:prstGeom>
+                  </pic:spPr>
+                </pic:pic>
+              </a:graphicData>
+            </a:graphic>
+          </wp:anchor>
+        </w:drawing>
+      </w:r>
+    </w:p>
+    <w:p>
+      <w:pPr>
+        <w:pStyle w:val="Normal"/>
+        <w:jc w:val="left"/>
+        <w:rPr>
+          <w:rFonts w:ascii="Liberation Serif" w:hAnsi="Liberation Serif"/>
+          <w:b w:val="false"/>
+          <w:b w:val="false"/>
+          <w:bCs w:val="false"/>
+          <w:i w:val="false"/>
+          <w:i w:val="false"/>
+          <w:caps w:val="false"/>
+          <w:smallCaps w:val="false"/>
+          <w:strike w:val="false"/>
+          <w:dstrike w:val="false"/>
+          <w:color w:val="000000"/>
+          <w:u w:val="none"/>
+          <w:effect w:val="none"/>
+        </w:rPr>
+      </w:pPr>
+      <w:r>
+        <w:rPr>
+          <w:sz w:val="24"/>
+          <w:szCs w:val="24"/>
+        </w:rPr>
+      </w:r>
+    </w:p>
+    <w:p>
+      <w:pPr>
+        <w:pStyle w:val="Normal"/>
+        <w:jc w:val="left"/>
+        <w:rPr>
+          <w:rFonts w:ascii="Liberation Serif" w:hAnsi="Liberation Serif"/>
+          <w:b w:val="false"/>
+          <w:b w:val="false"/>
+          <w:bCs w:val="false"/>
+          <w:i w:val="false"/>
+          <w:i w:val="false"/>
+          <w:caps w:val="false"/>
+          <w:smallCaps w:val="false"/>
+          <w:strike w:val="false"/>
+          <w:dstrike w:val="false"/>
+          <w:color w:val="000000"/>
+          <w:u w:val="none"/>
+          <w:effect w:val="none"/>
+        </w:rPr>
+      </w:pPr>
+      <w:r>
+        <w:rPr>
+          <w:sz w:val="24"/>
+          <w:szCs w:val="24"/>
+        </w:rPr>
+      </w:r>
+    </w:p>
+    <w:p>
+      <w:pPr>
+        <w:pStyle w:val="Normal"/>
+        <w:jc w:val="left"/>
+        <w:rPr>
+          <w:rFonts w:ascii="Liberation Serif" w:hAnsi="Liberation Serif"/>
+          <w:b w:val="false"/>
+          <w:b w:val="false"/>
+          <w:bCs w:val="false"/>
+          <w:i w:val="false"/>
+          <w:i w:val="false"/>
+          <w:caps w:val="false"/>
+          <w:smallCaps w:val="false"/>
+          <w:strike w:val="false"/>
+          <w:dstrike w:val="false"/>
+          <w:color w:val="000000"/>
+          <w:u w:val="none"/>
+          <w:effect w:val="none"/>
+        </w:rPr>
+      </w:pPr>
+      <w:r>
+        <w:rPr>
+          <w:sz w:val="24"/>
+          <w:szCs w:val="24"/>
+        </w:rPr>
+      </w:r>
+    </w:p>
+    <w:p>
+      <w:pPr>
+        <w:pStyle w:val="Normal"/>
+        <w:jc w:val="left"/>
+        <w:rPr>
+          <w:sz w:val="24"/>
+          <w:szCs w:val="24"/>
+        </w:rPr>
+      </w:pPr>
+      <w:r>
+        <w:rPr>
+          <w:b w:val="false"/>
+          <w:bCs w:val="false"/>
+          <w:i w:val="false"/>
+          <w:caps w:val="false"/>
+          <w:smallCaps w:val="false"/>
+          <w:strike w:val="false"/>
+          <w:dstrike w:val="false"/>
+          <w:color w:val="000000"/>
+          <w:sz w:val="24"/>
+          <w:szCs w:val="24"/>
+          <w:u w:val="none"/>
+          <w:effect w:val="none"/>
+        </w:rPr>
+        <w:t>Then the s3-end part of s1s2, s3-eth1</w:t>
+      </w:r>
+    </w:p>
+    <w:p>
+      <w:pPr>
+        <w:pStyle w:val="Normal"/>
+        <w:jc w:val="left"/>
+        <w:rPr>
+          <w:rFonts w:ascii="Liberation Serif" w:hAnsi="Liberation Serif"/>
+          <w:b w:val="false"/>
+          <w:b w:val="false"/>
+          <w:bCs w:val="false"/>
+          <w:i w:val="false"/>
+          <w:i w:val="false"/>
+          <w:caps w:val="false"/>
+          <w:smallCaps w:val="false"/>
+          <w:strike w:val="false"/>
+          <w:dstrike w:val="false"/>
+          <w:color w:val="000000"/>
+          <w:u w:val="none"/>
+          <w:effect w:val="none"/>
+        </w:rPr>
+      </w:pPr>
+      <w:r>
+        <w:rPr>
+          <w:sz w:val="24"/>
+          <w:szCs w:val="24"/>
+        </w:rPr>
+        <w:drawing>
+          <wp:anchor behindDoc="0" distT="0" distB="0" distL="0" distR="0" simplePos="0" locked="0" layoutInCell="1" allowOverlap="1" relativeHeight="19">
+            <wp:simplePos x="0" y="0"/>
+            <wp:positionH relativeFrom="column">
+              <wp:posOffset>8255</wp:posOffset>
+            </wp:positionH>
+            <wp:positionV relativeFrom="paragraph">
+              <wp:posOffset>635</wp:posOffset>
+            </wp:positionV>
+            <wp:extent cx="5722620" cy="518160"/>
+            <wp:effectExtent l="0" t="0" r="0" b="0"/>
+            <wp:wrapSquare wrapText="largest"/>
+            <wp:docPr id="18" name="Image19" descr=""/>
+            <wp:cNvGraphicFramePr>
+              <a:graphicFrameLocks xmlns:a="http://schemas.openxmlformats.org/drawingml/2006/main" noChangeAspect="1"/>
+            </wp:cNvGraphicFramePr>
+            <a:graphic xmlns:a="http://schemas.openxmlformats.org/drawingml/2006/main">
+              <a:graphicData uri="http://schemas.openxmlformats.org/drawingml/2006/picture">
+                <pic:pic xmlns:pic="http://schemas.openxmlformats.org/drawingml/2006/picture">
+                  <pic:nvPicPr>
+                    <pic:cNvPr id="18" name="Image19" descr=""/>
+                    <pic:cNvPicPr>
+                      <a:picLocks noChangeAspect="1" noChangeArrowheads="1"/>
+                    </pic:cNvPicPr>
+                  </pic:nvPicPr>
+                  <pic:blipFill>
+                    <a:blip r:embed="rId20"/>
+                    <a:stretch>
+                      <a:fillRect/>
+                    </a:stretch>
+                  </pic:blipFill>
+                  <pic:spPr bwMode="auto">
+                    <a:xfrm>
+                      <a:off x="0" y="0"/>
+                      <a:ext cx="5722620" cy="518160"/>
+                    </a:xfrm>
+                    <a:prstGeom prst="rect">
+                      <a:avLst/>
+                    </a:prstGeom>
+                  </pic:spPr>
+                </pic:pic>
+              </a:graphicData>
+            </a:graphic>
+          </wp:anchor>
+        </w:drawing>
+      </w:r>
+    </w:p>
+    <w:p>
+      <w:pPr>
+        <w:pStyle w:val="Normal"/>
+        <w:jc w:val="left"/>
+        <w:rPr>
+          <w:rFonts w:ascii="Liberation Serif" w:hAnsi="Liberation Serif"/>
+          <w:b w:val="false"/>
+          <w:b w:val="false"/>
+          <w:bCs w:val="false"/>
+          <w:i w:val="false"/>
+          <w:i w:val="false"/>
+          <w:caps w:val="false"/>
+          <w:smallCaps w:val="false"/>
+          <w:strike w:val="false"/>
+          <w:dstrike w:val="false"/>
+          <w:color w:val="000000"/>
+          <w:u w:val="none"/>
+          <w:effect w:val="none"/>
+        </w:rPr>
+      </w:pPr>
+      <w:r>
+        <w:rPr>
+          <w:sz w:val="24"/>
+          <w:szCs w:val="24"/>
+        </w:rPr>
+      </w:r>
+    </w:p>
+    <w:p>
+      <w:pPr>
+        <w:pStyle w:val="Normal"/>
+        <w:jc w:val="left"/>
+        <w:rPr>
+          <w:rFonts w:ascii="Liberation Serif" w:hAnsi="Liberation Serif"/>
+          <w:b w:val="false"/>
+          <w:b w:val="false"/>
+          <w:bCs w:val="false"/>
+          <w:i w:val="false"/>
+          <w:i w:val="false"/>
+          <w:caps w:val="false"/>
+          <w:smallCaps w:val="false"/>
+          <w:strike w:val="false"/>
+          <w:dstrike w:val="false"/>
+          <w:color w:val="000000"/>
+          <w:u w:val="none"/>
+          <w:effect w:val="none"/>
+        </w:rPr>
+      </w:pPr>
+      <w:r>
+        <w:rPr>
+          <w:sz w:val="24"/>
+          <w:szCs w:val="24"/>
+        </w:rPr>
+      </w:r>
+    </w:p>
+    <w:p>
+      <w:pPr>
+        <w:pStyle w:val="Normal"/>
+        <w:jc w:val="left"/>
+        <w:rPr>
+          <w:sz w:val="24"/>
+          <w:szCs w:val="24"/>
+        </w:rPr>
+      </w:pPr>
+      <w:r>
+        <w:rPr>
+          <w:b w:val="false"/>
+          <w:bCs w:val="false"/>
+          <w:i w:val="false"/>
+          <w:caps w:val="false"/>
+          <w:smallCaps w:val="false"/>
+          <w:strike w:val="false"/>
+          <w:dstrike w:val="false"/>
+          <w:color w:val="000000"/>
+          <w:sz w:val="24"/>
+          <w:szCs w:val="24"/>
+          <w:u w:val="none"/>
+          <w:effect w:val="none"/>
+        </w:rPr>
+        <w:t>And finally reach end</w:t>
+      </w:r>
+    </w:p>
+    <w:p>
+      <w:pPr>
+        <w:pStyle w:val="Normal"/>
+        <w:jc w:val="left"/>
+        <w:rPr>
+          <w:rFonts w:ascii="Liberation Serif" w:hAnsi="Liberation Serif"/>
+          <w:b w:val="false"/>
+          <w:b w:val="false"/>
+          <w:bCs w:val="false"/>
+          <w:i w:val="false"/>
+          <w:i w:val="false"/>
+          <w:caps w:val="false"/>
+          <w:smallCaps w:val="false"/>
+          <w:strike w:val="false"/>
+          <w:dstrike w:val="false"/>
+          <w:color w:val="000000"/>
+          <w:u w:val="none"/>
+          <w:effect w:val="none"/>
+        </w:rPr>
+      </w:pPr>
+      <w:r>
+        <w:rPr>
+          <w:sz w:val="24"/>
+          <w:szCs w:val="24"/>
+        </w:rPr>
+      </w:r>
+    </w:p>
+    <w:p>
+      <w:pPr>
+        <w:pStyle w:val="Normal"/>
+        <w:jc w:val="left"/>
+        <w:rPr>
+          <w:sz w:val="24"/>
+          <w:szCs w:val="24"/>
+        </w:rPr>
+      </w:pPr>
+      <w:r>
+        <w:rPr>
+          <w:b w:val="false"/>
+          <w:bCs w:val="false"/>
+          <w:i w:val="false"/>
+          <w:caps w:val="false"/>
+          <w:smallCaps w:val="false"/>
+          <w:strike w:val="false"/>
+          <w:dstrike w:val="false"/>
+          <w:color w:val="000000"/>
+          <w:sz w:val="24"/>
+          <w:szCs w:val="24"/>
+          <w:u w:val="none"/>
+          <w:effect w:val="none"/>
+        </w:rPr>
+        <w:t xml:space="preserve">This is what </w:t>
+      </w:r>
+      <w:r>
+        <w:rPr>
+          <w:b w:val="false"/>
+          <w:bCs w:val="false"/>
+          <w:i w:val="false"/>
+          <w:caps w:val="false"/>
+          <w:smallCaps w:val="false"/>
+          <w:strike w:val="false"/>
+          <w:dstrike w:val="false"/>
+          <w:color w:val="000000"/>
+          <w:sz w:val="24"/>
+          <w:szCs w:val="24"/>
+          <w:u w:val="none"/>
+          <w:effect w:val="none"/>
+        </w:rPr>
+        <w:t>the answer should be</w:t>
+      </w:r>
+    </w:p>
+    <w:p>
+      <w:pPr>
+        <w:pStyle w:val="Normal"/>
+        <w:jc w:val="left"/>
+        <w:rPr>
+          <w:rFonts w:ascii="Liberation Serif" w:hAnsi="Liberation Serif"/>
+          <w:b w:val="false"/>
+          <w:b w:val="false"/>
+          <w:bCs w:val="false"/>
+          <w:i w:val="false"/>
+          <w:i w:val="false"/>
+          <w:caps w:val="false"/>
+          <w:smallCaps w:val="false"/>
+          <w:strike w:val="false"/>
+          <w:dstrike w:val="false"/>
+          <w:color w:val="000000"/>
+          <w:u w:val="none"/>
+          <w:effect w:val="none"/>
+        </w:rPr>
+      </w:pPr>
+      <w:r>
+        <w:rPr>
+          <w:sz w:val="24"/>
+          <w:szCs w:val="24"/>
+        </w:rPr>
+        <w:drawing>
+          <wp:anchor behindDoc="0" distT="0" distB="0" distL="0" distR="0" simplePos="0" locked="0" layoutInCell="1" allowOverlap="1" relativeHeight="20">
+            <wp:simplePos x="0" y="0"/>
+            <wp:positionH relativeFrom="column">
+              <wp:posOffset>-3810</wp:posOffset>
+            </wp:positionH>
+            <wp:positionV relativeFrom="paragraph">
+              <wp:posOffset>43815</wp:posOffset>
+            </wp:positionV>
+            <wp:extent cx="2872740" cy="3878580"/>
+            <wp:effectExtent l="0" t="0" r="0" b="0"/>
+            <wp:wrapSquare wrapText="largest"/>
+            <wp:docPr id="19" name="Image13" descr=""/>
+            <wp:cNvGraphicFramePr>
+              <a:graphicFrameLocks xmlns:a="http://schemas.openxmlformats.org/drawingml/2006/main" noChangeAspect="1"/>
+            </wp:cNvGraphicFramePr>
+            <a:graphic xmlns:a="http://schemas.openxmlformats.org/drawingml/2006/main">
+              <a:graphicData uri="http://schemas.openxmlformats.org/drawingml/2006/picture">
+                <pic:pic xmlns:pic="http://schemas.openxmlformats.org/drawingml/2006/picture">
+                  <pic:nvPicPr>
+                    <pic:cNvPr id="19" name="Image13" descr=""/>
+                    <pic:cNvPicPr>
+                      <a:picLocks noChangeAspect="1" noChangeArrowheads="1"/>
+                    </pic:cNvPicPr>
+                  </pic:nvPicPr>
+                  <pic:blipFill>
+                    <a:blip r:embed="rId21"/>
+                    <a:stretch>
+                      <a:fillRect/>
+                    </a:stretch>
+                  </pic:blipFill>
+                  <pic:spPr bwMode="auto">
+                    <a:xfrm>
+                      <a:off x="0" y="0"/>
+                      <a:ext cx="2872740" cy="3878580"/>
+                    </a:xfrm>
+                    <a:prstGeom prst="rect">
+                      <a:avLst/>
+                    </a:prstGeom>
+                  </pic:spPr>
+                </pic:pic>
+              </a:graphicData>
+            </a:graphic>
+          </wp:anchor>
+        </w:drawing>
+      </w:r>
+    </w:p>
+    <w:p>
+      <w:pPr>
+        <w:pStyle w:val="Normal"/>
+        <w:jc w:val="left"/>
+        <w:rPr>
+          <w:rFonts w:ascii="Liberation Serif" w:hAnsi="Liberation Serif"/>
+          <w:b w:val="false"/>
+          <w:b w:val="false"/>
+          <w:bCs w:val="false"/>
+          <w:i w:val="false"/>
+          <w:i w:val="false"/>
+          <w:caps w:val="false"/>
+          <w:smallCaps w:val="false"/>
+          <w:strike w:val="false"/>
+          <w:dstrike w:val="false"/>
+          <w:color w:val="000000"/>
+          <w:u w:val="none"/>
+          <w:effect w:val="none"/>
+        </w:rPr>
+      </w:pPr>
+      <w:r>
+        <w:rPr>
+          <w:sz w:val="24"/>
+          <w:szCs w:val="24"/>
+        </w:rPr>
+      </w:r>
+    </w:p>
+    <w:p>
+      <w:pPr>
+        <w:pStyle w:val="Normal"/>
+        <w:jc w:val="left"/>
+        <w:rPr>
+          <w:rFonts w:ascii="Liberation Serif" w:hAnsi="Liberation Serif"/>
+          <w:b w:val="false"/>
+          <w:b w:val="false"/>
+          <w:bCs w:val="false"/>
+          <w:i w:val="false"/>
+          <w:i w:val="false"/>
+          <w:caps w:val="false"/>
+          <w:smallCaps w:val="false"/>
+          <w:strike w:val="false"/>
+          <w:dstrike w:val="false"/>
+          <w:color w:val="000000"/>
+          <w:u w:val="none"/>
+          <w:effect w:val="none"/>
+        </w:rPr>
+      </w:pPr>
+      <w:r>
+        <w:rPr>
+          <w:sz w:val="24"/>
+          <w:szCs w:val="24"/>
+        </w:rPr>
+      </w:r>
+    </w:p>
+    <w:p>
+      <w:pPr>
+        <w:pStyle w:val="Normal"/>
+        <w:jc w:val="left"/>
+        <w:rPr>
+          <w:rFonts w:ascii="Liberation Serif" w:hAnsi="Liberation Serif"/>
+          <w:b w:val="false"/>
+          <w:b w:val="false"/>
+          <w:bCs w:val="false"/>
+          <w:i w:val="false"/>
+          <w:i w:val="false"/>
+          <w:caps w:val="false"/>
+          <w:smallCaps w:val="false"/>
+          <w:strike w:val="false"/>
+          <w:dstrike w:val="false"/>
+          <w:color w:val="000000"/>
+          <w:u w:val="none"/>
+          <w:effect w:val="none"/>
+        </w:rPr>
+      </w:pPr>
+      <w:r>
+        <w:rPr>
+          <w:sz w:val="24"/>
+          <w:szCs w:val="24"/>
+        </w:rPr>
+      </w:r>
+    </w:p>
+    <w:p>
+      <w:pPr>
+        <w:pStyle w:val="Normal"/>
+        <w:jc w:val="left"/>
+        <w:rPr>
+          <w:rFonts w:ascii="Liberation Serif" w:hAnsi="Liberation Serif"/>
+          <w:b w:val="false"/>
+          <w:b w:val="false"/>
+          <w:bCs w:val="false"/>
+          <w:i w:val="false"/>
+          <w:i w:val="false"/>
+          <w:caps w:val="false"/>
+          <w:smallCaps w:val="false"/>
+          <w:strike w:val="false"/>
+          <w:dstrike w:val="false"/>
+          <w:color w:val="000000"/>
+          <w:u w:val="none"/>
+          <w:effect w:val="none"/>
+        </w:rPr>
+      </w:pPr>
+      <w:r>
+        <w:rPr>
+          <w:sz w:val="24"/>
+          <w:szCs w:val="24"/>
+        </w:rPr>
+      </w:r>
+    </w:p>
+    <w:p>
+      <w:pPr>
+        <w:pStyle w:val="Normal"/>
+        <w:jc w:val="left"/>
+        <w:rPr>
+          <w:rFonts w:ascii="Liberation Serif" w:hAnsi="Liberation Serif"/>
+          <w:b w:val="false"/>
+          <w:b w:val="false"/>
+          <w:bCs w:val="false"/>
+          <w:i w:val="false"/>
+          <w:i w:val="false"/>
+          <w:caps w:val="false"/>
+          <w:smallCaps w:val="false"/>
+          <w:strike w:val="false"/>
+          <w:dstrike w:val="false"/>
+          <w:color w:val="000000"/>
+          <w:u w:val="none"/>
+          <w:effect w:val="none"/>
+        </w:rPr>
+      </w:pPr>
+      <w:r>
+        <w:rPr>
+          <w:sz w:val="24"/>
+          <w:szCs w:val="24"/>
+        </w:rPr>
+      </w:r>
+    </w:p>
+    <w:p>
+      <w:pPr>
+        <w:pStyle w:val="Normal"/>
+        <w:jc w:val="left"/>
+        <w:rPr>
+          <w:rFonts w:ascii="Liberation Serif" w:hAnsi="Liberation Serif"/>
+          <w:b w:val="false"/>
+          <w:b w:val="false"/>
+          <w:bCs w:val="false"/>
+          <w:i w:val="false"/>
+          <w:i w:val="false"/>
+          <w:caps w:val="false"/>
+          <w:smallCaps w:val="false"/>
+          <w:strike w:val="false"/>
+          <w:dstrike w:val="false"/>
+          <w:color w:val="000000"/>
+          <w:u w:val="none"/>
+          <w:effect w:val="none"/>
+        </w:rPr>
+      </w:pPr>
+      <w:r>
+        <w:rPr>
+          <w:sz w:val="24"/>
+          <w:szCs w:val="24"/>
+        </w:rPr>
+      </w:r>
+    </w:p>
+    <w:p>
+      <w:pPr>
+        <w:pStyle w:val="Normal"/>
+        <w:jc w:val="left"/>
+        <w:rPr>
+          <w:rFonts w:ascii="Liberation Serif" w:hAnsi="Liberation Serif"/>
+          <w:b w:val="false"/>
+          <w:b w:val="false"/>
+          <w:bCs w:val="false"/>
+          <w:i w:val="false"/>
+          <w:i w:val="false"/>
+          <w:caps w:val="false"/>
+          <w:smallCaps w:val="false"/>
+          <w:strike w:val="false"/>
+          <w:dstrike w:val="false"/>
+          <w:color w:val="000000"/>
+          <w:u w:val="none"/>
+          <w:effect w:val="none"/>
+        </w:rPr>
+      </w:pPr>
+      <w:r>
+        <w:rPr>
+          <w:sz w:val="24"/>
+          <w:szCs w:val="24"/>
+        </w:rPr>
+      </w:r>
+    </w:p>
+    <w:p>
+      <w:pPr>
+        <w:pStyle w:val="Normal"/>
+        <w:jc w:val="left"/>
+        <w:rPr>
+          <w:rFonts w:ascii="Liberation Serif" w:hAnsi="Liberation Serif"/>
+          <w:b w:val="false"/>
+          <w:b w:val="false"/>
+          <w:bCs w:val="false"/>
+          <w:i w:val="false"/>
+          <w:i w:val="false"/>
+          <w:caps w:val="false"/>
+          <w:smallCaps w:val="false"/>
+          <w:strike w:val="false"/>
+          <w:dstrike w:val="false"/>
+          <w:color w:val="000000"/>
+          <w:u w:val="none"/>
+          <w:effect w:val="none"/>
+        </w:rPr>
+      </w:pPr>
+      <w:r>
+        <w:rPr>
+          <w:sz w:val="24"/>
+          <w:szCs w:val="24"/>
+        </w:rPr>
+      </w:r>
+    </w:p>
+    <w:p>
+      <w:pPr>
+        <w:pStyle w:val="Normal"/>
+        <w:jc w:val="left"/>
+        <w:rPr>
+          <w:rFonts w:ascii="Liberation Serif" w:hAnsi="Liberation Serif"/>
+          <w:b w:val="false"/>
+          <w:b w:val="false"/>
+          <w:bCs w:val="false"/>
+          <w:i w:val="false"/>
+          <w:i w:val="false"/>
+          <w:caps w:val="false"/>
+          <w:smallCaps w:val="false"/>
+          <w:strike w:val="false"/>
+          <w:dstrike w:val="false"/>
+          <w:color w:val="000000"/>
+          <w:u w:val="none"/>
+          <w:effect w:val="none"/>
+        </w:rPr>
+      </w:pPr>
+      <w:r>
+        <w:rPr>
+          <w:sz w:val="24"/>
+          <w:szCs w:val="24"/>
+        </w:rPr>
+      </w:r>
+    </w:p>
+    <w:p>
+      <w:pPr>
+        <w:pStyle w:val="Normal"/>
+        <w:jc w:val="left"/>
+        <w:rPr>
+          <w:rFonts w:ascii="Liberation Serif" w:hAnsi="Liberation Serif"/>
+          <w:b w:val="false"/>
+          <w:b w:val="false"/>
+          <w:bCs w:val="false"/>
+          <w:i w:val="false"/>
+          <w:i w:val="false"/>
+          <w:caps w:val="false"/>
+          <w:smallCaps w:val="false"/>
+          <w:strike w:val="false"/>
+          <w:dstrike w:val="false"/>
+          <w:color w:val="000000"/>
+          <w:u w:val="none"/>
+          <w:effect w:val="none"/>
+        </w:rPr>
+      </w:pPr>
+      <w:r>
+        <w:rPr>
+          <w:sz w:val="24"/>
+          <w:szCs w:val="24"/>
+        </w:rPr>
+      </w:r>
+    </w:p>
+    <w:p>
+      <w:pPr>
+        <w:pStyle w:val="Normal"/>
+        <w:jc w:val="left"/>
+        <w:rPr>
+          <w:rFonts w:ascii="Liberation Serif" w:hAnsi="Liberation Serif"/>
+          <w:b w:val="false"/>
+          <w:b w:val="false"/>
+          <w:bCs w:val="false"/>
+          <w:i w:val="false"/>
+          <w:i w:val="false"/>
+          <w:caps w:val="false"/>
+          <w:smallCaps w:val="false"/>
+          <w:strike w:val="false"/>
+          <w:dstrike w:val="false"/>
+          <w:color w:val="000000"/>
+          <w:u w:val="none"/>
+          <w:effect w:val="none"/>
+        </w:rPr>
+      </w:pPr>
+      <w:r>
+        <w:rPr>
+          <w:sz w:val="24"/>
+          <w:szCs w:val="24"/>
+        </w:rPr>
+      </w:r>
+    </w:p>
+    <w:p>
+      <w:pPr>
+        <w:pStyle w:val="Normal"/>
+        <w:jc w:val="left"/>
+        <w:rPr>
+          <w:rFonts w:ascii="Liberation Serif" w:hAnsi="Liberation Serif"/>
+          <w:b w:val="false"/>
+          <w:b w:val="false"/>
+          <w:bCs w:val="false"/>
+          <w:i w:val="false"/>
+          <w:i w:val="false"/>
+          <w:caps w:val="false"/>
+          <w:smallCaps w:val="false"/>
+          <w:strike w:val="false"/>
+          <w:dstrike w:val="false"/>
+          <w:color w:val="000000"/>
+          <w:u w:val="none"/>
+          <w:effect w:val="none"/>
+        </w:rPr>
+      </w:pPr>
+      <w:r>
+        <w:rPr>
+          <w:sz w:val="24"/>
+          <w:szCs w:val="24"/>
+        </w:rPr>
+      </w:r>
+    </w:p>
+    <w:p>
+      <w:pPr>
+        <w:pStyle w:val="Normal"/>
+        <w:jc w:val="left"/>
+        <w:rPr>
+          <w:rFonts w:ascii="Liberation Serif" w:hAnsi="Liberation Serif"/>
+          <w:b w:val="false"/>
+          <w:b w:val="false"/>
+          <w:bCs w:val="false"/>
+          <w:i w:val="false"/>
+          <w:i w:val="false"/>
+          <w:caps w:val="false"/>
+          <w:smallCaps w:val="false"/>
+          <w:strike w:val="false"/>
+          <w:dstrike w:val="false"/>
+          <w:color w:val="000000"/>
+          <w:u w:val="none"/>
+          <w:effect w:val="none"/>
+        </w:rPr>
+      </w:pPr>
+      <w:r>
+        <w:rPr>
+          <w:sz w:val="24"/>
+          <w:szCs w:val="24"/>
+        </w:rPr>
+      </w:r>
+    </w:p>
+    <w:p>
+      <w:pPr>
+        <w:pStyle w:val="Normal"/>
+        <w:jc w:val="left"/>
+        <w:rPr>
+          <w:rFonts w:ascii="Liberation Serif" w:hAnsi="Liberation Serif"/>
+          <w:b w:val="false"/>
+          <w:b w:val="false"/>
+          <w:bCs w:val="false"/>
+          <w:i w:val="false"/>
+          <w:i w:val="false"/>
+          <w:caps w:val="false"/>
+          <w:smallCaps w:val="false"/>
+          <w:strike w:val="false"/>
+          <w:dstrike w:val="false"/>
+          <w:color w:val="000000"/>
+          <w:u w:val="none"/>
+          <w:effect w:val="none"/>
+        </w:rPr>
+      </w:pPr>
+      <w:r>
+        <w:rPr>
+          <w:sz w:val="24"/>
+          <w:szCs w:val="24"/>
+        </w:rPr>
+      </w:r>
+    </w:p>
+    <w:p>
+      <w:pPr>
+        <w:pStyle w:val="Normal"/>
+        <w:jc w:val="left"/>
+        <w:rPr>
+          <w:rFonts w:ascii="Liberation Serif" w:hAnsi="Liberation Serif"/>
+          <w:b w:val="false"/>
+          <w:b w:val="false"/>
+          <w:bCs w:val="false"/>
+          <w:i w:val="false"/>
+          <w:i w:val="false"/>
+          <w:caps w:val="false"/>
+          <w:smallCaps w:val="false"/>
+          <w:strike w:val="false"/>
+          <w:dstrike w:val="false"/>
+          <w:color w:val="000000"/>
+          <w:u w:val="none"/>
+          <w:effect w:val="none"/>
+        </w:rPr>
+      </w:pPr>
+      <w:r>
+        <w:rPr>
+          <w:sz w:val="24"/>
+          <w:szCs w:val="24"/>
+        </w:rPr>
+      </w:r>
+    </w:p>
+    <w:p>
+      <w:pPr>
+        <w:pStyle w:val="Normal"/>
+        <w:jc w:val="left"/>
+        <w:rPr>
+          <w:rFonts w:ascii="Liberation Serif" w:hAnsi="Liberation Serif"/>
+          <w:b w:val="false"/>
+          <w:b w:val="false"/>
+          <w:bCs w:val="false"/>
+          <w:i w:val="false"/>
+          <w:i w:val="false"/>
+          <w:caps w:val="false"/>
+          <w:smallCaps w:val="false"/>
+          <w:strike w:val="false"/>
+          <w:dstrike w:val="false"/>
+          <w:color w:val="000000"/>
+          <w:u w:val="none"/>
+          <w:effect w:val="none"/>
+        </w:rPr>
+      </w:pPr>
+      <w:r>
+        <w:rPr>
+          <w:sz w:val="24"/>
+          <w:szCs w:val="24"/>
+        </w:rPr>
+      </w:r>
+    </w:p>
+    <w:p>
+      <w:pPr>
+        <w:pStyle w:val="Normal"/>
+        <w:jc w:val="left"/>
+        <w:rPr>
+          <w:rFonts w:ascii="Liberation Serif" w:hAnsi="Liberation Serif"/>
+          <w:b w:val="false"/>
+          <w:b w:val="false"/>
+          <w:bCs w:val="false"/>
+          <w:i w:val="false"/>
+          <w:i w:val="false"/>
+          <w:caps w:val="false"/>
+          <w:smallCaps w:val="false"/>
+          <w:strike w:val="false"/>
+          <w:dstrike w:val="false"/>
+          <w:color w:val="000000"/>
+          <w:u w:val="none"/>
+          <w:effect w:val="none"/>
+        </w:rPr>
+      </w:pPr>
+      <w:r>
+        <w:rPr>
+          <w:sz w:val="24"/>
+          <w:szCs w:val="24"/>
+        </w:rPr>
+      </w:r>
+    </w:p>
+    <w:p>
+      <w:pPr>
+        <w:pStyle w:val="Normal"/>
+        <w:jc w:val="left"/>
+        <w:rPr>
+          <w:rFonts w:ascii="Liberation Serif" w:hAnsi="Liberation Serif"/>
+          <w:b w:val="false"/>
+          <w:b w:val="false"/>
+          <w:bCs w:val="false"/>
+          <w:i w:val="false"/>
+          <w:i w:val="false"/>
+          <w:caps w:val="false"/>
+          <w:smallCaps w:val="false"/>
+          <w:strike w:val="false"/>
+          <w:dstrike w:val="false"/>
+          <w:color w:val="000000"/>
+          <w:u w:val="none"/>
+          <w:effect w:val="none"/>
+        </w:rPr>
+      </w:pPr>
+      <w:r>
+        <w:rPr>
+          <w:sz w:val="24"/>
+          <w:szCs w:val="24"/>
+        </w:rPr>
+      </w:r>
+    </w:p>
+    <w:p>
+      <w:pPr>
+        <w:pStyle w:val="Normal"/>
+        <w:jc w:val="left"/>
+        <w:rPr>
+          <w:rFonts w:ascii="Liberation Serif" w:hAnsi="Liberation Serif"/>
+          <w:b w:val="false"/>
+          <w:b w:val="false"/>
+          <w:bCs w:val="false"/>
+          <w:i w:val="false"/>
+          <w:i w:val="false"/>
+          <w:caps w:val="false"/>
+          <w:smallCaps w:val="false"/>
+          <w:strike w:val="false"/>
+          <w:dstrike w:val="false"/>
+          <w:color w:val="000000"/>
+          <w:u w:val="none"/>
+          <w:effect w:val="none"/>
+        </w:rPr>
+      </w:pPr>
+      <w:r>
+        <w:rPr>
+          <w:sz w:val="24"/>
+          <w:szCs w:val="24"/>
+        </w:rPr>
+      </w:r>
+    </w:p>
+    <w:p>
+      <w:pPr>
+        <w:pStyle w:val="Normal"/>
+        <w:jc w:val="left"/>
+        <w:rPr>
+          <w:rFonts w:ascii="Liberation Serif" w:hAnsi="Liberation Serif"/>
+          <w:b w:val="false"/>
+          <w:b w:val="false"/>
+          <w:bCs w:val="false"/>
+          <w:i w:val="false"/>
+          <w:i w:val="false"/>
+          <w:caps w:val="false"/>
+          <w:smallCaps w:val="false"/>
+          <w:strike w:val="false"/>
+          <w:dstrike w:val="false"/>
+          <w:color w:val="000000"/>
+          <w:u w:val="none"/>
+          <w:effect w:val="none"/>
+        </w:rPr>
+      </w:pPr>
+      <w:r>
+        <w:rPr>
+          <w:sz w:val="24"/>
+          <w:szCs w:val="24"/>
+        </w:rPr>
+      </w:r>
+    </w:p>
+    <w:p>
+      <w:pPr>
+        <w:pStyle w:val="Normal"/>
+        <w:jc w:val="left"/>
+        <w:rPr>
+          <w:rFonts w:ascii="Liberation Serif" w:hAnsi="Liberation Serif"/>
+          <w:b w:val="false"/>
+          <w:b w:val="false"/>
+          <w:bCs w:val="false"/>
+          <w:i w:val="false"/>
+          <w:i w:val="false"/>
+          <w:caps w:val="false"/>
+          <w:smallCaps w:val="false"/>
+          <w:strike w:val="false"/>
+          <w:dstrike w:val="false"/>
+          <w:color w:val="000000"/>
+          <w:u w:val="none"/>
+          <w:effect w:val="none"/>
+        </w:rPr>
+      </w:pPr>
+      <w:r>
+        <w:rPr>
+          <w:sz w:val="24"/>
+          <w:szCs w:val="24"/>
+        </w:rPr>
+      </w:r>
+    </w:p>
+    <w:p>
+      <w:pPr>
+        <w:pStyle w:val="Normal"/>
+        <w:jc w:val="left"/>
+        <w:rPr>
+          <w:rFonts w:ascii="Liberation Serif" w:hAnsi="Liberation Serif"/>
+          <w:b w:val="false"/>
+          <w:b w:val="false"/>
+          <w:bCs w:val="false"/>
+          <w:i w:val="false"/>
+          <w:i w:val="false"/>
+          <w:caps w:val="false"/>
+          <w:smallCaps w:val="false"/>
+          <w:strike w:val="false"/>
+          <w:dstrike w:val="false"/>
+          <w:color w:val="000000"/>
+          <w:u w:val="none"/>
+          <w:effect w:val="none"/>
+        </w:rPr>
+      </w:pPr>
+      <w:r>
+        <w:rPr>
+          <w:sz w:val="24"/>
+          <w:szCs w:val="24"/>
+        </w:rPr>
+      </w:r>
+    </w:p>
+    <w:p>
+      <w:pPr>
+        <w:pStyle w:val="Normal"/>
+        <w:jc w:val="left"/>
+        <w:rPr>
+          <w:sz w:val="24"/>
+          <w:szCs w:val="24"/>
+        </w:rPr>
+      </w:pPr>
+      <w:r>
+        <w:rPr>
+          <w:b w:val="false"/>
+          <w:bCs w:val="false"/>
+          <w:i w:val="false"/>
+          <w:caps w:val="false"/>
+          <w:smallCaps w:val="false"/>
+          <w:strike w:val="false"/>
+          <w:dstrike w:val="false"/>
+          <w:color w:val="000000"/>
+          <w:sz w:val="24"/>
+          <w:szCs w:val="24"/>
+          <w:u w:val="none"/>
+          <w:effect w:val="none"/>
+        </w:rPr>
+        <w:t>2.</w:t>
+      </w:r>
+      <w:r>
+        <w:rPr>
+          <w:b w:val="false"/>
+          <w:bCs w:val="false"/>
+          <w:i w:val="false"/>
+          <w:caps w:val="false"/>
+          <w:smallCaps w:val="false"/>
+          <w:strike w:val="false"/>
+          <w:dstrike w:val="false"/>
+          <w:color w:val="000000"/>
+          <w:sz w:val="24"/>
+          <w:szCs w:val="24"/>
+          <w:u w:val="none"/>
+          <w:effect w:val="none"/>
+        </w:rPr>
+        <w:t>How do you observe the packets passed through the interface of h1?</w:t>
+      </w:r>
+    </w:p>
+    <w:p>
+      <w:pPr>
+        <w:pStyle w:val="Normal"/>
+        <w:jc w:val="left"/>
+        <w:rPr>
+          <w:sz w:val="24"/>
+          <w:szCs w:val="24"/>
+        </w:rPr>
+      </w:pPr>
+      <w:r>
+        <w:rPr>
+          <w:b w:val="false"/>
+          <w:bCs w:val="false"/>
+          <w:i w:val="false"/>
+          <w:caps w:val="false"/>
+          <w:smallCaps w:val="false"/>
+          <w:strike w:val="false"/>
+          <w:dstrike w:val="false"/>
+          <w:color w:val="000000"/>
+          <w:sz w:val="24"/>
+          <w:szCs w:val="24"/>
+          <w:u w:val="none"/>
+          <w:effect w:val="none"/>
+        </w:rPr>
+        <w:t>Ans:</w:t>
+      </w:r>
+    </w:p>
+    <w:p>
+      <w:pPr>
+        <w:pStyle w:val="Normal"/>
+        <w:jc w:val="left"/>
+        <w:rPr>
+          <w:sz w:val="24"/>
+          <w:szCs w:val="24"/>
+        </w:rPr>
+      </w:pPr>
+      <w:r>
+        <w:rPr>
+          <w:b w:val="false"/>
+          <w:bCs w:val="false"/>
+          <w:i w:val="false"/>
+          <w:caps w:val="false"/>
+          <w:smallCaps w:val="false"/>
+          <w:strike w:val="false"/>
+          <w:dstrike w:val="false"/>
+          <w:color w:val="000000"/>
+          <w:sz w:val="24"/>
+          <w:szCs w:val="24"/>
+          <w:u w:val="none"/>
+          <w:effect w:val="none"/>
+        </w:rPr>
+        <w:t>U</w:t>
+      </w:r>
+      <w:r>
+        <w:rPr>
+          <w:b w:val="false"/>
+          <w:bCs w:val="false"/>
+          <w:i w:val="false"/>
+          <w:caps w:val="false"/>
+          <w:smallCaps w:val="false"/>
+          <w:strike w:val="false"/>
+          <w:dstrike w:val="false"/>
+          <w:color w:val="000000"/>
+          <w:sz w:val="24"/>
+          <w:szCs w:val="24"/>
+          <w:u w:val="none"/>
+          <w:effect w:val="none"/>
+        </w:rPr>
+        <w:t>se the filter with dst addr or src addr==10.0.0.1 (h1 is the server) in wireshark</w:t>
       </w:r>
     </w:p>
     <w:sectPr>
@@ -3865,6 +6274,7 @@
     <w:rPrDefault>
       <w:rPr>
         <w:rFonts w:ascii="Liberation Serif" w:hAnsi="Liberation Serif" w:eastAsia="Noto Sans CJK SC Regular" w:cs="FreeSans"/>
+        <w:sz w:val="20"/>
         <w:szCs w:val="24"/>
         <w:lang w:val="en-AU" w:eastAsia="zh-CN" w:bidi="hi-IN"/>
       </w:rPr>

</xml_diff>